<commit_message>
updated project charter with approval date
</commit_message>
<xml_diff>
--- a/documents/Project_Charter_LeafDiskAnalyzer.docx
+++ b/documents/Project_Charter_LeafDiskAnalyzer.docx
@@ -1,6 +1,6 @@
 
 <file path=word/document.xml><?xml version="1.0" encoding="utf-8"?>
-<w:document xmlns:wpc="http://schemas.microsoft.com/office/word/2010/wordprocessingCanvas" xmlns:mc="http://schemas.openxmlformats.org/markup-compatibility/2006" xmlns:o="urn:schemas-microsoft-com:office:office" xmlns:r="http://schemas.openxmlformats.org/officeDocument/2006/relationships" xmlns:m="http://schemas.openxmlformats.org/officeDocument/2006/math" xmlns:v="urn:schemas-microsoft-com:vml" xmlns:wp14="http://schemas.microsoft.com/office/word/2010/wordprocessingDrawing" xmlns:wp="http://schemas.openxmlformats.org/drawingml/2006/wordprocessingDrawing" xmlns:w10="urn:schemas-microsoft-com:office:word" xmlns:w="http://schemas.openxmlformats.org/wordprocessingml/2006/main" xmlns:w14="http://schemas.microsoft.com/office/word/2010/wordml" xmlns:wpg="http://schemas.microsoft.com/office/word/2010/wordprocessingGroup" xmlns:wpi="http://schemas.microsoft.com/office/word/2010/wordprocessingInk" xmlns:wne="http://schemas.microsoft.com/office/word/2006/wordml" xmlns:wps="http://schemas.microsoft.com/office/word/2010/wordprocessingShape" mc:Ignorable="w14 wp14">
+<w:document xmlns:wpc="http://schemas.microsoft.com/office/word/2010/wordprocessingCanvas" xmlns:cx="http://schemas.microsoft.com/office/drawing/2014/chartex" xmlns:cx1="http://schemas.microsoft.com/office/drawing/2015/9/8/chartex" xmlns:cx2="http://schemas.microsoft.com/office/drawing/2015/10/21/chartex" xmlns:cx3="http://schemas.microsoft.com/office/drawing/2016/5/9/chartex" xmlns:cx4="http://schemas.microsoft.com/office/drawing/2016/5/10/chartex" xmlns:cx5="http://schemas.microsoft.com/office/drawing/2016/5/11/chartex" xmlns:cx6="http://schemas.microsoft.com/office/drawing/2016/5/12/chartex" xmlns:cx7="http://schemas.microsoft.com/office/drawing/2016/5/13/chartex" xmlns:cx8="http://schemas.microsoft.com/office/drawing/2016/5/14/chartex" xmlns:mc="http://schemas.openxmlformats.org/markup-compatibility/2006" xmlns:aink="http://schemas.microsoft.com/office/drawing/2016/ink" xmlns:am3d="http://schemas.microsoft.com/office/drawing/2017/model3d" xmlns:o="urn:schemas-microsoft-com:office:office" xmlns:r="http://schemas.openxmlformats.org/officeDocument/2006/relationships" xmlns:m="http://schemas.openxmlformats.org/officeDocument/2006/math" xmlns:v="urn:schemas-microsoft-com:vml" xmlns:wp14="http://schemas.microsoft.com/office/word/2010/wordprocessingDrawing" xmlns:wp="http://schemas.openxmlformats.org/drawingml/2006/wordprocessingDrawing" xmlns:w10="urn:schemas-microsoft-com:office:word" xmlns:w="http://schemas.openxmlformats.org/wordprocessingml/2006/main" xmlns:w14="http://schemas.microsoft.com/office/word/2010/wordml" xmlns:w15="http://schemas.microsoft.com/office/word/2012/wordml" xmlns:w16cid="http://schemas.microsoft.com/office/word/2016/wordml/cid" xmlns:w16se="http://schemas.microsoft.com/office/word/2015/wordml/symex" xmlns:wpg="http://schemas.microsoft.com/office/word/2010/wordprocessingGroup" xmlns:wpi="http://schemas.microsoft.com/office/word/2010/wordprocessingInk" xmlns:wne="http://schemas.microsoft.com/office/word/2006/wordml" xmlns:wps="http://schemas.microsoft.com/office/word/2010/wordprocessingShape" mc:Ignorable="w14 w15 w16se w16cid wp14">
   <w:body>
     <w:p>
       <w:pPr>
@@ -168,11 +168,11 @@
           <w:lang w:val="de-DE"/>
         </w:rPr>
         <w:sectPr>
-          <w:headerReference w:type="default" r:id="rId9"/>
-          <w:footerReference w:type="even" r:id="rId10"/>
-          <w:footerReference w:type="default" r:id="rId11"/>
-          <w:headerReference w:type="first" r:id="rId12"/>
-          <w:footerReference w:type="first" r:id="rId13"/>
+          <w:headerReference w:type="default" r:id="rId8"/>
+          <w:footerReference w:type="even" r:id="rId9"/>
+          <w:footerReference w:type="default" r:id="rId10"/>
+          <w:headerReference w:type="first" r:id="rId11"/>
+          <w:footerReference w:type="first" r:id="rId12"/>
           <w:pgSz w:w="12240" w:h="15840" w:code="1"/>
           <w:pgMar w:top="720" w:right="1440" w:bottom="720" w:left="1440" w:header="432" w:footer="432" w:gutter="432"/>
           <w:cols w:space="720"/>
@@ -504,7 +504,23 @@
                 <w:rFonts w:ascii="Times New Roman" w:hAnsi="Times New Roman"/>
                 <w:i/>
               </w:rPr>
-              <w:t>Dr. Razib Iqbal</w:t>
+              <w:t xml:space="preserve">Dr. </w:t>
+            </w:r>
+            <w:proofErr w:type="spellStart"/>
+            <w:r>
+              <w:rPr>
+                <w:rFonts w:ascii="Times New Roman" w:hAnsi="Times New Roman"/>
+                <w:i/>
+              </w:rPr>
+              <w:t>Razib</w:t>
+            </w:r>
+            <w:proofErr w:type="spellEnd"/>
+            <w:r>
+              <w:rPr>
+                <w:rFonts w:ascii="Times New Roman" w:hAnsi="Times New Roman"/>
+                <w:i/>
+              </w:rPr>
+              <w:t xml:space="preserve"> Iqbal</w:t>
             </w:r>
           </w:p>
         </w:tc>
@@ -524,8 +540,10 @@
                 <w:rFonts w:ascii="Times New Roman" w:hAnsi="Times New Roman"/>
                 <w:i/>
               </w:rPr>
-              <w:t>TBD</w:t>
+              <w:t>02/02/2019</w:t>
             </w:r>
+            <w:bookmarkStart w:id="2" w:name="_GoBack"/>
+            <w:bookmarkEnd w:id="2"/>
           </w:p>
         </w:tc>
       </w:tr>
@@ -2728,8 +2746,6 @@
           <w:szCs w:val="28"/>
         </w:rPr>
       </w:pPr>
-      <w:bookmarkStart w:id="2" w:name="_GoBack"/>
-      <w:bookmarkEnd w:id="2"/>
     </w:p>
     <w:p>
       <w:pPr>
@@ -2896,7 +2912,23 @@
           <w:i w:val="0"/>
           <w:color w:val="auto"/>
         </w:rPr>
-        <w:t xml:space="preserve">The team of Emily Box, Colton Eddy, Erica Gitlin, Connor Jansen, Kyle Sargent, and Alex Wilson, hereafter referred to as Group 2, will be assisted and instructed by Dr. Razib Iqbal and working </w:t>
+        <w:t xml:space="preserve">The team of Emily Box, Colton Eddy, Erica Gitlin, Connor Jansen, Kyle Sargent, and Alex Wilson, hereafter referred to as Group 2, will be assisted and instructed by Dr. </w:t>
+      </w:r>
+      <w:proofErr w:type="spellStart"/>
+      <w:r>
+        <w:rPr>
+          <w:i w:val="0"/>
+          <w:color w:val="auto"/>
+        </w:rPr>
+        <w:t>Razib</w:t>
+      </w:r>
+      <w:proofErr w:type="spellEnd"/>
+      <w:r>
+        <w:rPr>
+          <w:i w:val="0"/>
+          <w:color w:val="auto"/>
+        </w:rPr>
+        <w:t xml:space="preserve"> Iqbal and working </w:t>
       </w:r>
       <w:r>
         <w:rPr>
@@ -3009,7 +3041,39 @@
           <w:i w:val="0"/>
           <w:color w:val="auto"/>
         </w:rPr>
-        <w:t>A program, using image analysis, to quantify the amount of downy mildew (Plasmopara viticola) growing on grapevine plants will assist in the ability to determine which genes in the plant will lead to higher resistance against the pathogen. If the gene leading to this resistance can be determined, this can lessen the loss in the wine production business that is caused by this mildew. This will also lessen the amount of harmful chemicals businesses need to use to get rid of this mildew, which cuts out the cost of these chemical while also causing less damage to the environment.</w:t>
+        <w:t>A program, using image analysis, to quantify the amount of downy mildew (</w:t>
+      </w:r>
+      <w:proofErr w:type="spellStart"/>
+      <w:r>
+        <w:rPr>
+          <w:i w:val="0"/>
+          <w:color w:val="auto"/>
+        </w:rPr>
+        <w:t>Plasmopara</w:t>
+      </w:r>
+      <w:proofErr w:type="spellEnd"/>
+      <w:r>
+        <w:rPr>
+          <w:i w:val="0"/>
+          <w:color w:val="auto"/>
+        </w:rPr>
+        <w:t xml:space="preserve"> </w:t>
+      </w:r>
+      <w:proofErr w:type="spellStart"/>
+      <w:r>
+        <w:rPr>
+          <w:i w:val="0"/>
+          <w:color w:val="auto"/>
+        </w:rPr>
+        <w:t>viticola</w:t>
+      </w:r>
+      <w:proofErr w:type="spellEnd"/>
+      <w:r>
+        <w:rPr>
+          <w:i w:val="0"/>
+          <w:color w:val="auto"/>
+        </w:rPr>
+        <w:t>) growing on grapevine plants will assist in the ability to determine which genes in the plant will lead to higher resistance against the pathogen. If the gene leading to this resistance can be determined, this can lessen the loss in the wine production business that is caused by this mildew. This will also lessen the amount of harmful chemicals businesses need to use to get rid of this mildew, which cuts out the cost of these chemical while also causing less damage to the environment.</w:t>
       </w:r>
     </w:p>
     <w:p>
@@ -4672,7 +4736,21 @@
         <w:rPr>
           <w:color w:val="000000"/>
         </w:rPr>
-        <w:t>that the images analyzed, will be relatively high quality. This assumption also leads to the face that our solution should be able to work on most image-file types and that the clarity/resolution of the image will be great enough to allow adequate analysis. If the quality of the image is too low then analysis may be incorrect. If the quality of the image is too high, which is much less likely, then it may take additional time to analyze.</w:t>
+        <w:t xml:space="preserve">that the images analyzed, will be relatively high quality. This assumption also leads to the face that our solution should be able to work on most image-file types and that the clarity/resolution of the image will be great enough to allow adequate analysis. If the quality of the image is too </w:t>
+      </w:r>
+      <w:proofErr w:type="gramStart"/>
+      <w:r>
+        <w:rPr>
+          <w:color w:val="000000"/>
+        </w:rPr>
+        <w:t>low</w:t>
+      </w:r>
+      <w:proofErr w:type="gramEnd"/>
+      <w:r>
+        <w:rPr>
+          <w:color w:val="000000"/>
+        </w:rPr>
+        <w:t xml:space="preserve"> then analysis may be incorrect. If the quality of the image is too high, which is much less likely, then it may take additional time to analyze.</w:t>
       </w:r>
     </w:p>
     <w:p>
@@ -4727,7 +4805,21 @@
         <w:rPr>
           <w:color w:val="000000"/>
         </w:rPr>
-        <w:t xml:space="preserve">There main two constraints on any project will be time and capital. This project will have almost no fiscal budget but it has a great amount of time allocated to completing it. Despite the large amount of time to put into the project it is not unlimited. This project </w:t>
+        <w:t xml:space="preserve">There main two constraints on any project will be time and capital. This project will have almost no fiscal </w:t>
+      </w:r>
+      <w:proofErr w:type="gramStart"/>
+      <w:r>
+        <w:rPr>
+          <w:color w:val="000000"/>
+        </w:rPr>
+        <w:t>budget</w:t>
+      </w:r>
+      <w:proofErr w:type="gramEnd"/>
+      <w:r>
+        <w:rPr>
+          <w:color w:val="000000"/>
+        </w:rPr>
+        <w:t xml:space="preserve"> but it has a great amount of time allocated to completing it. Despite the large amount of time to put into the project it is not unlimited. This project </w:t>
       </w:r>
       <w:r>
         <w:rPr>
@@ -4777,7 +4869,21 @@
         <w:rPr>
           <w:color w:val="000000"/>
         </w:rPr>
-        <w:t xml:space="preserve">be accurate enough to distinguish between plant and pathogen. In order to meet the goal of the project and get an accurate reading of what percentage of the leaf is covered by a pathogen, then both the area of pathogen and plant must be measured. To do this will require a great deal of fine tuning to reduce the number of false-positives/negatives. It is clear that quality performance will impact the design of the software from the very beginning. </w:t>
+        <w:t xml:space="preserve">be accurate enough to distinguish between plant and pathogen. In order to meet the goal of the project and get an accurate reading of what percentage of the leaf is covered by a pathogen, then both the area of pathogen and plant must be measured. To do this will require a great deal of fine tuning to reduce the number of false-positives/negatives. </w:t>
+      </w:r>
+      <w:proofErr w:type="gramStart"/>
+      <w:r>
+        <w:rPr>
+          <w:color w:val="000000"/>
+        </w:rPr>
+        <w:t>It is clear that quality</w:t>
+      </w:r>
+      <w:proofErr w:type="gramEnd"/>
+      <w:r>
+        <w:rPr>
+          <w:color w:val="000000"/>
+        </w:rPr>
+        <w:t xml:space="preserve"> performance will impact the design of the software from the very beginning. </w:t>
       </w:r>
     </w:p>
     <w:p>
@@ -4807,7 +4913,21 @@
         <w:rPr>
           <w:color w:val="000000"/>
         </w:rPr>
-        <w:t xml:space="preserve">If the first assumption, that the project is possible given existing libraries, is not true then the team will need to make time in order to research/develop new algorithms or an alternative approach. This would impact the schedule and the performance of the software. This risk is unique based on the fact that once chosen, a particular architecture is unlikely to change but changing it has a huge cost. One way to mitigate this risk is to plan for intense research and design of the software before is implemented. The increased workload up front is offset by mitigating the risk of switching architectures. This is a huge </w:t>
+        <w:t xml:space="preserve">If the first assumption, that the project is possible given existing libraries, is not true then the team will need to make time in order to research/develop new algorithms or an alternative approach. This would impact the schedule and the performance of the software. This risk is unique </w:t>
+      </w:r>
+      <w:proofErr w:type="gramStart"/>
+      <w:r>
+        <w:rPr>
+          <w:color w:val="000000"/>
+        </w:rPr>
+        <w:t>based on the fact that</w:t>
+      </w:r>
+      <w:proofErr w:type="gramEnd"/>
+      <w:r>
+        <w:rPr>
+          <w:color w:val="000000"/>
+        </w:rPr>
+        <w:t xml:space="preserve"> once chosen, a particular architecture is unlikely to change but changing it has a huge cost. One way to mitigate this risk is to plan for intense research and design of the software before is implemented. The increased workload up front is offset by mitigating the risk of switching architectures. This is a huge </w:t>
       </w:r>
       <w:r>
         <w:rPr>
@@ -4840,7 +4960,21 @@
         <w:rPr>
           <w:color w:val="000000"/>
         </w:rPr>
-        <w:t xml:space="preserve">If the second assumption, that the image to be analyzed has an appropriate resolution to allow analysis, fails then this will impact the project negatively in regards to staying on schedule. To mitigate this risk there is a need to account for both extremes of resolution quality in the software and the user should be notified when analysis may have been corrupted. If the file is too large performance is affected but if the image is too </w:t>
+        <w:t xml:space="preserve">If the second assumption, that the image to be analyzed has an appropriate resolution to allow analysis, fails then this will impact the project negatively </w:t>
+      </w:r>
+      <w:proofErr w:type="gramStart"/>
+      <w:r>
+        <w:rPr>
+          <w:color w:val="000000"/>
+        </w:rPr>
+        <w:t>in regards to</w:t>
+      </w:r>
+      <w:proofErr w:type="gramEnd"/>
+      <w:r>
+        <w:rPr>
+          <w:color w:val="000000"/>
+        </w:rPr>
+        <w:t xml:space="preserve"> staying on schedule. To mitigate this risk there is a need to account for both extremes of resolution quality in the software and the user should be notified when analysis may have been corrupted. If the file is too large performance is affected but if the image is too </w:t>
       </w:r>
       <w:r>
         <w:rPr>
@@ -5163,7 +5297,15 @@
               <w:jc w:val="left"/>
             </w:pPr>
             <w:r>
-              <w:t>Dr. Razib Iqbal</w:t>
+              <w:t xml:space="preserve">Dr. </w:t>
+            </w:r>
+            <w:proofErr w:type="spellStart"/>
+            <w:r>
+              <w:t>Razib</w:t>
+            </w:r>
+            <w:proofErr w:type="spellEnd"/>
+            <w:r>
+              <w:t xml:space="preserve"> Iqbal</w:t>
             </w:r>
           </w:p>
           <w:p>
@@ -5573,7 +5715,23 @@
           <w:i w:val="0"/>
           <w:color w:val="auto"/>
         </w:rPr>
-        <w:t>Dr. Razib Iqbal</w:t>
+        <w:t xml:space="preserve">Dr. </w:t>
+      </w:r>
+      <w:proofErr w:type="spellStart"/>
+      <w:r>
+        <w:rPr>
+          <w:i w:val="0"/>
+          <w:color w:val="auto"/>
+        </w:rPr>
+        <w:t>Razib</w:t>
+      </w:r>
+      <w:proofErr w:type="spellEnd"/>
+      <w:r>
+        <w:rPr>
+          <w:i w:val="0"/>
+          <w:color w:val="auto"/>
+        </w:rPr>
+        <w:t xml:space="preserve"> Iqbal</w:t>
       </w:r>
       <w:r>
         <w:rPr>
@@ -6956,7 +7114,7 @@
               <w:ind w:left="0"/>
               <w:jc w:val="left"/>
             </w:pPr>
-            <w:hyperlink r:id="rId14" w:history="1">
+            <w:hyperlink r:id="rId13" w:history="1">
               <w:r>
                 <w:rPr>
                   <w:rStyle w:val="Hyperlink"/>
@@ -7047,7 +7205,7 @@
               <w:ind w:left="0"/>
               <w:jc w:val="left"/>
             </w:pPr>
-            <w:hyperlink r:id="rId15" w:history="1">
+            <w:hyperlink r:id="rId14" w:history="1">
               <w:r>
                 <w:rPr>
                   <w:rStyle w:val="Hyperlink"/>
@@ -7375,7 +7533,35 @@
               <w:rPr>
                 <w:i/>
               </w:rPr>
-              <w:t>Downy Mildew (Plasmopara viticola)</w:t>
+              <w:t>Downy Mildew (</w:t>
+            </w:r>
+            <w:proofErr w:type="spellStart"/>
+            <w:r>
+              <w:rPr>
+                <w:i/>
+              </w:rPr>
+              <w:t>Plasmopara</w:t>
+            </w:r>
+            <w:proofErr w:type="spellEnd"/>
+            <w:r>
+              <w:rPr>
+                <w:i/>
+              </w:rPr>
+              <w:t xml:space="preserve"> </w:t>
+            </w:r>
+            <w:proofErr w:type="spellStart"/>
+            <w:r>
+              <w:rPr>
+                <w:i/>
+              </w:rPr>
+              <w:t>viticola</w:t>
+            </w:r>
+            <w:proofErr w:type="spellEnd"/>
+            <w:r>
+              <w:rPr>
+                <w:i/>
+              </w:rPr>
+              <w:t>)</w:t>
             </w:r>
           </w:p>
         </w:tc>
@@ -7390,7 +7576,23 @@
               <w:jc w:val="left"/>
             </w:pPr>
             <w:r>
-              <w:t>Downy Mildew (Plasmopara viticola) is the mildew that grows and destroys the leaf disks rendering them useless for grade production. This is what will be analyzed and quantified by the software.</w:t>
+              <w:t>Downy Mildew (</w:t>
+            </w:r>
+            <w:proofErr w:type="spellStart"/>
+            <w:r>
+              <w:t>Plasmopara</w:t>
+            </w:r>
+            <w:proofErr w:type="spellEnd"/>
+            <w:r>
+              <w:t xml:space="preserve"> </w:t>
+            </w:r>
+            <w:proofErr w:type="spellStart"/>
+            <w:r>
+              <w:t>viticola</w:t>
+            </w:r>
+            <w:proofErr w:type="spellEnd"/>
+            <w:r>
+              <w:t>) is the mildew that grows and destroys the leaf disks rendering them useless for grade production. This is what will be analyzed and quantified by the software.</w:t>
             </w:r>
           </w:p>
         </w:tc>
@@ -7412,8 +7614,8 @@
       </w:pPr>
     </w:p>
     <w:sectPr>
-      <w:headerReference w:type="default" r:id="rId16"/>
-      <w:footerReference w:type="default" r:id="rId17"/>
+      <w:headerReference w:type="default" r:id="rId15"/>
+      <w:footerReference w:type="default" r:id="rId16"/>
       <w:pgSz w:w="12240" w:h="15840" w:code="1"/>
       <w:pgMar w:top="720" w:right="1440" w:bottom="720" w:left="1440" w:header="432" w:footer="432" w:gutter="0"/>
       <w:cols w:space="720"/>
@@ -7424,7 +7626,7 @@
 </file>
 
 <file path=word/endnotes.xml><?xml version="1.0" encoding="utf-8"?>
-<w:endnotes xmlns:wpc="http://schemas.microsoft.com/office/word/2010/wordprocessingCanvas" xmlns:mc="http://schemas.openxmlformats.org/markup-compatibility/2006" xmlns:o="urn:schemas-microsoft-com:office:office" xmlns:r="http://schemas.openxmlformats.org/officeDocument/2006/relationships" xmlns:m="http://schemas.openxmlformats.org/officeDocument/2006/math" xmlns:v="urn:schemas-microsoft-com:vml" xmlns:wp14="http://schemas.microsoft.com/office/word/2010/wordprocessingDrawing" xmlns:wp="http://schemas.openxmlformats.org/drawingml/2006/wordprocessingDrawing" xmlns:w10="urn:schemas-microsoft-com:office:word" xmlns:w="http://schemas.openxmlformats.org/wordprocessingml/2006/main" xmlns:w14="http://schemas.microsoft.com/office/word/2010/wordml" xmlns:wpg="http://schemas.microsoft.com/office/word/2010/wordprocessingGroup" xmlns:wpi="http://schemas.microsoft.com/office/word/2010/wordprocessingInk" xmlns:wne="http://schemas.microsoft.com/office/word/2006/wordml" xmlns:wps="http://schemas.microsoft.com/office/word/2010/wordprocessingShape" mc:Ignorable="w14 wp14">
+<w:endnotes xmlns:wpc="http://schemas.microsoft.com/office/word/2010/wordprocessingCanvas" xmlns:cx="http://schemas.microsoft.com/office/drawing/2014/chartex" xmlns:cx1="http://schemas.microsoft.com/office/drawing/2015/9/8/chartex" xmlns:cx2="http://schemas.microsoft.com/office/drawing/2015/10/21/chartex" xmlns:cx3="http://schemas.microsoft.com/office/drawing/2016/5/9/chartex" xmlns:cx4="http://schemas.microsoft.com/office/drawing/2016/5/10/chartex" xmlns:cx5="http://schemas.microsoft.com/office/drawing/2016/5/11/chartex" xmlns:cx6="http://schemas.microsoft.com/office/drawing/2016/5/12/chartex" xmlns:cx7="http://schemas.microsoft.com/office/drawing/2016/5/13/chartex" xmlns:cx8="http://schemas.microsoft.com/office/drawing/2016/5/14/chartex" xmlns:mc="http://schemas.openxmlformats.org/markup-compatibility/2006" xmlns:aink="http://schemas.microsoft.com/office/drawing/2016/ink" xmlns:am3d="http://schemas.microsoft.com/office/drawing/2017/model3d" xmlns:o="urn:schemas-microsoft-com:office:office" xmlns:r="http://schemas.openxmlformats.org/officeDocument/2006/relationships" xmlns:m="http://schemas.openxmlformats.org/officeDocument/2006/math" xmlns:v="urn:schemas-microsoft-com:vml" xmlns:wp14="http://schemas.microsoft.com/office/word/2010/wordprocessingDrawing" xmlns:wp="http://schemas.openxmlformats.org/drawingml/2006/wordprocessingDrawing" xmlns:w10="urn:schemas-microsoft-com:office:word" xmlns:w="http://schemas.openxmlformats.org/wordprocessingml/2006/main" xmlns:w14="http://schemas.microsoft.com/office/word/2010/wordml" xmlns:w15="http://schemas.microsoft.com/office/word/2012/wordml" xmlns:w16cid="http://schemas.microsoft.com/office/word/2016/wordml/cid" xmlns:w16se="http://schemas.microsoft.com/office/word/2015/wordml/symex" xmlns:wpg="http://schemas.microsoft.com/office/word/2010/wordprocessingGroup" xmlns:wpi="http://schemas.microsoft.com/office/word/2010/wordprocessingInk" xmlns:wne="http://schemas.microsoft.com/office/word/2006/wordml" xmlns:wps="http://schemas.microsoft.com/office/word/2010/wordprocessingShape" mc:Ignorable="w14 w15 w16se w16cid wp14">
   <w:endnote w:type="separator" w:id="-1">
     <w:p>
       <w:r>
@@ -7443,7 +7645,7 @@
 </file>
 
 <file path=word/footer1.xml><?xml version="1.0" encoding="utf-8"?>
-<w:ftr xmlns:wpc="http://schemas.microsoft.com/office/word/2010/wordprocessingCanvas" xmlns:mc="http://schemas.openxmlformats.org/markup-compatibility/2006" xmlns:o="urn:schemas-microsoft-com:office:office" xmlns:r="http://schemas.openxmlformats.org/officeDocument/2006/relationships" xmlns:m="http://schemas.openxmlformats.org/officeDocument/2006/math" xmlns:v="urn:schemas-microsoft-com:vml" xmlns:wp14="http://schemas.microsoft.com/office/word/2010/wordprocessingDrawing" xmlns:wp="http://schemas.openxmlformats.org/drawingml/2006/wordprocessingDrawing" xmlns:w10="urn:schemas-microsoft-com:office:word" xmlns:w="http://schemas.openxmlformats.org/wordprocessingml/2006/main" xmlns:w14="http://schemas.microsoft.com/office/word/2010/wordml" xmlns:wpg="http://schemas.microsoft.com/office/word/2010/wordprocessingGroup" xmlns:wpi="http://schemas.microsoft.com/office/word/2010/wordprocessingInk" xmlns:wne="http://schemas.microsoft.com/office/word/2006/wordml" xmlns:wps="http://schemas.microsoft.com/office/word/2010/wordprocessingShape" mc:Ignorable="w14 wp14">
+<w:ftr xmlns:wpc="http://schemas.microsoft.com/office/word/2010/wordprocessingCanvas" xmlns:cx="http://schemas.microsoft.com/office/drawing/2014/chartex" xmlns:cx1="http://schemas.microsoft.com/office/drawing/2015/9/8/chartex" xmlns:cx2="http://schemas.microsoft.com/office/drawing/2015/10/21/chartex" xmlns:cx3="http://schemas.microsoft.com/office/drawing/2016/5/9/chartex" xmlns:cx4="http://schemas.microsoft.com/office/drawing/2016/5/10/chartex" xmlns:cx5="http://schemas.microsoft.com/office/drawing/2016/5/11/chartex" xmlns:cx6="http://schemas.microsoft.com/office/drawing/2016/5/12/chartex" xmlns:cx7="http://schemas.microsoft.com/office/drawing/2016/5/13/chartex" xmlns:cx8="http://schemas.microsoft.com/office/drawing/2016/5/14/chartex" xmlns:mc="http://schemas.openxmlformats.org/markup-compatibility/2006" xmlns:aink="http://schemas.microsoft.com/office/drawing/2016/ink" xmlns:am3d="http://schemas.microsoft.com/office/drawing/2017/model3d" xmlns:o="urn:schemas-microsoft-com:office:office" xmlns:r="http://schemas.openxmlformats.org/officeDocument/2006/relationships" xmlns:m="http://schemas.openxmlformats.org/officeDocument/2006/math" xmlns:v="urn:schemas-microsoft-com:vml" xmlns:wp14="http://schemas.microsoft.com/office/word/2010/wordprocessingDrawing" xmlns:wp="http://schemas.openxmlformats.org/drawingml/2006/wordprocessingDrawing" xmlns:w10="urn:schemas-microsoft-com:office:word" xmlns:w="http://schemas.openxmlformats.org/wordprocessingml/2006/main" xmlns:w14="http://schemas.microsoft.com/office/word/2010/wordml" xmlns:w15="http://schemas.microsoft.com/office/word/2012/wordml" xmlns:w16cid="http://schemas.microsoft.com/office/word/2016/wordml/cid" xmlns:w16se="http://schemas.microsoft.com/office/word/2015/wordml/symex" xmlns:wpg="http://schemas.microsoft.com/office/word/2010/wordprocessingGroup" xmlns:wpi="http://schemas.microsoft.com/office/word/2010/wordprocessingInk" xmlns:wne="http://schemas.microsoft.com/office/word/2006/wordml" xmlns:wps="http://schemas.microsoft.com/office/word/2010/wordprocessingShape" mc:Ignorable="w14 w15 w16se w16cid wp14">
   <w:p>
     <w:pPr>
       <w:pStyle w:val="Footer"/>
@@ -7481,7 +7683,7 @@
 </file>
 
 <file path=word/footer2.xml><?xml version="1.0" encoding="utf-8"?>
-<w:ftr xmlns:wpc="http://schemas.microsoft.com/office/word/2010/wordprocessingCanvas" xmlns:mc="http://schemas.openxmlformats.org/markup-compatibility/2006" xmlns:o="urn:schemas-microsoft-com:office:office" xmlns:r="http://schemas.openxmlformats.org/officeDocument/2006/relationships" xmlns:m="http://schemas.openxmlformats.org/officeDocument/2006/math" xmlns:v="urn:schemas-microsoft-com:vml" xmlns:wp14="http://schemas.microsoft.com/office/word/2010/wordprocessingDrawing" xmlns:wp="http://schemas.openxmlformats.org/drawingml/2006/wordprocessingDrawing" xmlns:w10="urn:schemas-microsoft-com:office:word" xmlns:w="http://schemas.openxmlformats.org/wordprocessingml/2006/main" xmlns:w14="http://schemas.microsoft.com/office/word/2010/wordml" xmlns:wpg="http://schemas.microsoft.com/office/word/2010/wordprocessingGroup" xmlns:wpi="http://schemas.microsoft.com/office/word/2010/wordprocessingInk" xmlns:wne="http://schemas.microsoft.com/office/word/2006/wordml" xmlns:wps="http://schemas.microsoft.com/office/word/2010/wordprocessingShape" mc:Ignorable="w14 wp14">
+<w:ftr xmlns:wpc="http://schemas.microsoft.com/office/word/2010/wordprocessingCanvas" xmlns:cx="http://schemas.microsoft.com/office/drawing/2014/chartex" xmlns:cx1="http://schemas.microsoft.com/office/drawing/2015/9/8/chartex" xmlns:cx2="http://schemas.microsoft.com/office/drawing/2015/10/21/chartex" xmlns:cx3="http://schemas.microsoft.com/office/drawing/2016/5/9/chartex" xmlns:cx4="http://schemas.microsoft.com/office/drawing/2016/5/10/chartex" xmlns:cx5="http://schemas.microsoft.com/office/drawing/2016/5/11/chartex" xmlns:cx6="http://schemas.microsoft.com/office/drawing/2016/5/12/chartex" xmlns:cx7="http://schemas.microsoft.com/office/drawing/2016/5/13/chartex" xmlns:cx8="http://schemas.microsoft.com/office/drawing/2016/5/14/chartex" xmlns:mc="http://schemas.openxmlformats.org/markup-compatibility/2006" xmlns:aink="http://schemas.microsoft.com/office/drawing/2016/ink" xmlns:am3d="http://schemas.microsoft.com/office/drawing/2017/model3d" xmlns:o="urn:schemas-microsoft-com:office:office" xmlns:r="http://schemas.openxmlformats.org/officeDocument/2006/relationships" xmlns:m="http://schemas.openxmlformats.org/officeDocument/2006/math" xmlns:v="urn:schemas-microsoft-com:vml" xmlns:wp14="http://schemas.microsoft.com/office/word/2010/wordprocessingDrawing" xmlns:wp="http://schemas.openxmlformats.org/drawingml/2006/wordprocessingDrawing" xmlns:w10="urn:schemas-microsoft-com:office:word" xmlns:w="http://schemas.openxmlformats.org/wordprocessingml/2006/main" xmlns:w14="http://schemas.microsoft.com/office/word/2010/wordml" xmlns:w15="http://schemas.microsoft.com/office/word/2012/wordml" xmlns:w16cid="http://schemas.microsoft.com/office/word/2016/wordml/cid" xmlns:w16se="http://schemas.microsoft.com/office/word/2015/wordml/symex" xmlns:wpg="http://schemas.microsoft.com/office/word/2010/wordprocessingGroup" xmlns:wpi="http://schemas.microsoft.com/office/word/2010/wordprocessingInk" xmlns:wne="http://schemas.microsoft.com/office/word/2006/wordml" xmlns:wps="http://schemas.microsoft.com/office/word/2010/wordprocessingShape" mc:Ignorable="w14 w15 w16se w16cid wp14">
   <w:p>
     <w:pPr>
       <w:pStyle w:val="Footer"/>
@@ -7764,7 +7966,7 @@
 </file>
 
 <file path=word/footer3.xml><?xml version="1.0" encoding="utf-8"?>
-<w:ftr xmlns:wpc="http://schemas.microsoft.com/office/word/2010/wordprocessingCanvas" xmlns:mc="http://schemas.openxmlformats.org/markup-compatibility/2006" xmlns:o="urn:schemas-microsoft-com:office:office" xmlns:r="http://schemas.openxmlformats.org/officeDocument/2006/relationships" xmlns:m="http://schemas.openxmlformats.org/officeDocument/2006/math" xmlns:v="urn:schemas-microsoft-com:vml" xmlns:wp14="http://schemas.microsoft.com/office/word/2010/wordprocessingDrawing" xmlns:wp="http://schemas.openxmlformats.org/drawingml/2006/wordprocessingDrawing" xmlns:w10="urn:schemas-microsoft-com:office:word" xmlns:w="http://schemas.openxmlformats.org/wordprocessingml/2006/main" xmlns:w14="http://schemas.microsoft.com/office/word/2010/wordml" xmlns:wpg="http://schemas.microsoft.com/office/word/2010/wordprocessingGroup" xmlns:wpi="http://schemas.microsoft.com/office/word/2010/wordprocessingInk" xmlns:wne="http://schemas.microsoft.com/office/word/2006/wordml" xmlns:wps="http://schemas.microsoft.com/office/word/2010/wordprocessingShape" mc:Ignorable="w14 wp14">
+<w:ftr xmlns:wpc="http://schemas.microsoft.com/office/word/2010/wordprocessingCanvas" xmlns:cx="http://schemas.microsoft.com/office/drawing/2014/chartex" xmlns:cx1="http://schemas.microsoft.com/office/drawing/2015/9/8/chartex" xmlns:cx2="http://schemas.microsoft.com/office/drawing/2015/10/21/chartex" xmlns:cx3="http://schemas.microsoft.com/office/drawing/2016/5/9/chartex" xmlns:cx4="http://schemas.microsoft.com/office/drawing/2016/5/10/chartex" xmlns:cx5="http://schemas.microsoft.com/office/drawing/2016/5/11/chartex" xmlns:cx6="http://schemas.microsoft.com/office/drawing/2016/5/12/chartex" xmlns:cx7="http://schemas.microsoft.com/office/drawing/2016/5/13/chartex" xmlns:cx8="http://schemas.microsoft.com/office/drawing/2016/5/14/chartex" xmlns:mc="http://schemas.openxmlformats.org/markup-compatibility/2006" xmlns:aink="http://schemas.microsoft.com/office/drawing/2016/ink" xmlns:am3d="http://schemas.microsoft.com/office/drawing/2017/model3d" xmlns:o="urn:schemas-microsoft-com:office:office" xmlns:r="http://schemas.openxmlformats.org/officeDocument/2006/relationships" xmlns:m="http://schemas.openxmlformats.org/officeDocument/2006/math" xmlns:v="urn:schemas-microsoft-com:vml" xmlns:wp14="http://schemas.microsoft.com/office/word/2010/wordprocessingDrawing" xmlns:wp="http://schemas.openxmlformats.org/drawingml/2006/wordprocessingDrawing" xmlns:w10="urn:schemas-microsoft-com:office:word" xmlns:w="http://schemas.openxmlformats.org/wordprocessingml/2006/main" xmlns:w14="http://schemas.microsoft.com/office/word/2010/wordml" xmlns:w15="http://schemas.microsoft.com/office/word/2012/wordml" xmlns:w16cid="http://schemas.microsoft.com/office/word/2016/wordml/cid" xmlns:w16se="http://schemas.microsoft.com/office/word/2015/wordml/symex" xmlns:wpg="http://schemas.microsoft.com/office/word/2010/wordprocessingGroup" xmlns:wpi="http://schemas.microsoft.com/office/word/2010/wordprocessingInk" xmlns:wne="http://schemas.microsoft.com/office/word/2006/wordml" xmlns:wps="http://schemas.microsoft.com/office/word/2010/wordprocessingShape" mc:Ignorable="w14 w15 w16se w16cid wp14">
   <w:p>
     <w:pPr>
       <w:pStyle w:val="Footer"/>
@@ -7802,7 +8004,7 @@
 </file>
 
 <file path=word/footer4.xml><?xml version="1.0" encoding="utf-8"?>
-<w:ftr xmlns:wpc="http://schemas.microsoft.com/office/word/2010/wordprocessingCanvas" xmlns:mc="http://schemas.openxmlformats.org/markup-compatibility/2006" xmlns:o="urn:schemas-microsoft-com:office:office" xmlns:r="http://schemas.openxmlformats.org/officeDocument/2006/relationships" xmlns:m="http://schemas.openxmlformats.org/officeDocument/2006/math" xmlns:v="urn:schemas-microsoft-com:vml" xmlns:wp14="http://schemas.microsoft.com/office/word/2010/wordprocessingDrawing" xmlns:wp="http://schemas.openxmlformats.org/drawingml/2006/wordprocessingDrawing" xmlns:w10="urn:schemas-microsoft-com:office:word" xmlns:w="http://schemas.openxmlformats.org/wordprocessingml/2006/main" xmlns:w14="http://schemas.microsoft.com/office/word/2010/wordml" xmlns:wpg="http://schemas.microsoft.com/office/word/2010/wordprocessingGroup" xmlns:wpi="http://schemas.microsoft.com/office/word/2010/wordprocessingInk" xmlns:wne="http://schemas.microsoft.com/office/word/2006/wordml" xmlns:wps="http://schemas.microsoft.com/office/word/2010/wordprocessingShape" mc:Ignorable="w14 wp14">
+<w:ftr xmlns:wpc="http://schemas.microsoft.com/office/word/2010/wordprocessingCanvas" xmlns:cx="http://schemas.microsoft.com/office/drawing/2014/chartex" xmlns:cx1="http://schemas.microsoft.com/office/drawing/2015/9/8/chartex" xmlns:cx2="http://schemas.microsoft.com/office/drawing/2015/10/21/chartex" xmlns:cx3="http://schemas.microsoft.com/office/drawing/2016/5/9/chartex" xmlns:cx4="http://schemas.microsoft.com/office/drawing/2016/5/10/chartex" xmlns:cx5="http://schemas.microsoft.com/office/drawing/2016/5/11/chartex" xmlns:cx6="http://schemas.microsoft.com/office/drawing/2016/5/12/chartex" xmlns:cx7="http://schemas.microsoft.com/office/drawing/2016/5/13/chartex" xmlns:cx8="http://schemas.microsoft.com/office/drawing/2016/5/14/chartex" xmlns:mc="http://schemas.openxmlformats.org/markup-compatibility/2006" xmlns:aink="http://schemas.microsoft.com/office/drawing/2016/ink" xmlns:am3d="http://schemas.microsoft.com/office/drawing/2017/model3d" xmlns:o="urn:schemas-microsoft-com:office:office" xmlns:r="http://schemas.openxmlformats.org/officeDocument/2006/relationships" xmlns:m="http://schemas.openxmlformats.org/officeDocument/2006/math" xmlns:v="urn:schemas-microsoft-com:vml" xmlns:wp14="http://schemas.microsoft.com/office/word/2010/wordprocessingDrawing" xmlns:wp="http://schemas.openxmlformats.org/drawingml/2006/wordprocessingDrawing" xmlns:w10="urn:schemas-microsoft-com:office:word" xmlns:w="http://schemas.openxmlformats.org/wordprocessingml/2006/main" xmlns:w14="http://schemas.microsoft.com/office/word/2010/wordml" xmlns:w15="http://schemas.microsoft.com/office/word/2012/wordml" xmlns:w16cid="http://schemas.microsoft.com/office/word/2016/wordml/cid" xmlns:w16se="http://schemas.microsoft.com/office/word/2015/wordml/symex" xmlns:wpg="http://schemas.microsoft.com/office/word/2010/wordprocessingGroup" xmlns:wpi="http://schemas.microsoft.com/office/word/2010/wordprocessingInk" xmlns:wne="http://schemas.microsoft.com/office/word/2006/wordml" xmlns:wps="http://schemas.microsoft.com/office/word/2010/wordprocessingShape" mc:Ignorable="w14 w15 w16se w16cid wp14">
   <w:p>
     <w:pPr>
       <w:pStyle w:val="Footer"/>
@@ -7957,7 +8159,7 @@
 </file>
 
 <file path=word/footnotes.xml><?xml version="1.0" encoding="utf-8"?>
-<w:footnotes xmlns:wpc="http://schemas.microsoft.com/office/word/2010/wordprocessingCanvas" xmlns:mc="http://schemas.openxmlformats.org/markup-compatibility/2006" xmlns:o="urn:schemas-microsoft-com:office:office" xmlns:r="http://schemas.openxmlformats.org/officeDocument/2006/relationships" xmlns:m="http://schemas.openxmlformats.org/officeDocument/2006/math" xmlns:v="urn:schemas-microsoft-com:vml" xmlns:wp14="http://schemas.microsoft.com/office/word/2010/wordprocessingDrawing" xmlns:wp="http://schemas.openxmlformats.org/drawingml/2006/wordprocessingDrawing" xmlns:w10="urn:schemas-microsoft-com:office:word" xmlns:w="http://schemas.openxmlformats.org/wordprocessingml/2006/main" xmlns:w14="http://schemas.microsoft.com/office/word/2010/wordml" xmlns:wpg="http://schemas.microsoft.com/office/word/2010/wordprocessingGroup" xmlns:wpi="http://schemas.microsoft.com/office/word/2010/wordprocessingInk" xmlns:wne="http://schemas.microsoft.com/office/word/2006/wordml" xmlns:wps="http://schemas.microsoft.com/office/word/2010/wordprocessingShape" mc:Ignorable="w14 wp14">
+<w:footnotes xmlns:wpc="http://schemas.microsoft.com/office/word/2010/wordprocessingCanvas" xmlns:cx="http://schemas.microsoft.com/office/drawing/2014/chartex" xmlns:cx1="http://schemas.microsoft.com/office/drawing/2015/9/8/chartex" xmlns:cx2="http://schemas.microsoft.com/office/drawing/2015/10/21/chartex" xmlns:cx3="http://schemas.microsoft.com/office/drawing/2016/5/9/chartex" xmlns:cx4="http://schemas.microsoft.com/office/drawing/2016/5/10/chartex" xmlns:cx5="http://schemas.microsoft.com/office/drawing/2016/5/11/chartex" xmlns:cx6="http://schemas.microsoft.com/office/drawing/2016/5/12/chartex" xmlns:cx7="http://schemas.microsoft.com/office/drawing/2016/5/13/chartex" xmlns:cx8="http://schemas.microsoft.com/office/drawing/2016/5/14/chartex" xmlns:mc="http://schemas.openxmlformats.org/markup-compatibility/2006" xmlns:aink="http://schemas.microsoft.com/office/drawing/2016/ink" xmlns:am3d="http://schemas.microsoft.com/office/drawing/2017/model3d" xmlns:o="urn:schemas-microsoft-com:office:office" xmlns:r="http://schemas.openxmlformats.org/officeDocument/2006/relationships" xmlns:m="http://schemas.openxmlformats.org/officeDocument/2006/math" xmlns:v="urn:schemas-microsoft-com:vml" xmlns:wp14="http://schemas.microsoft.com/office/word/2010/wordprocessingDrawing" xmlns:wp="http://schemas.openxmlformats.org/drawingml/2006/wordprocessingDrawing" xmlns:w10="urn:schemas-microsoft-com:office:word" xmlns:w="http://schemas.openxmlformats.org/wordprocessingml/2006/main" xmlns:w14="http://schemas.microsoft.com/office/word/2010/wordml" xmlns:w15="http://schemas.microsoft.com/office/word/2012/wordml" xmlns:w16cid="http://schemas.microsoft.com/office/word/2016/wordml/cid" xmlns:w16se="http://schemas.microsoft.com/office/word/2015/wordml/symex" xmlns:wpg="http://schemas.microsoft.com/office/word/2010/wordprocessingGroup" xmlns:wpi="http://schemas.microsoft.com/office/word/2010/wordprocessingInk" xmlns:wne="http://schemas.microsoft.com/office/word/2006/wordml" xmlns:wps="http://schemas.microsoft.com/office/word/2010/wordprocessingShape" mc:Ignorable="w14 w15 w16se w16cid wp14">
   <w:footnote w:type="separator" w:id="-1">
     <w:p>
       <w:r>
@@ -7976,7 +8178,7 @@
 </file>
 
 <file path=word/header1.xml><?xml version="1.0" encoding="utf-8"?>
-<w:hdr xmlns:wpc="http://schemas.microsoft.com/office/word/2010/wordprocessingCanvas" xmlns:mc="http://schemas.openxmlformats.org/markup-compatibility/2006" xmlns:o="urn:schemas-microsoft-com:office:office" xmlns:r="http://schemas.openxmlformats.org/officeDocument/2006/relationships" xmlns:m="http://schemas.openxmlformats.org/officeDocument/2006/math" xmlns:v="urn:schemas-microsoft-com:vml" xmlns:wp14="http://schemas.microsoft.com/office/word/2010/wordprocessingDrawing" xmlns:wp="http://schemas.openxmlformats.org/drawingml/2006/wordprocessingDrawing" xmlns:w10="urn:schemas-microsoft-com:office:word" xmlns:w="http://schemas.openxmlformats.org/wordprocessingml/2006/main" xmlns:w14="http://schemas.microsoft.com/office/word/2010/wordml" xmlns:wpg="http://schemas.microsoft.com/office/word/2010/wordprocessingGroup" xmlns:wpi="http://schemas.microsoft.com/office/word/2010/wordprocessingInk" xmlns:wne="http://schemas.microsoft.com/office/word/2006/wordml" xmlns:wps="http://schemas.microsoft.com/office/word/2010/wordprocessingShape" mc:Ignorable="w14 wp14">
+<w:hdr xmlns:wpc="http://schemas.microsoft.com/office/word/2010/wordprocessingCanvas" xmlns:cx="http://schemas.microsoft.com/office/drawing/2014/chartex" xmlns:cx1="http://schemas.microsoft.com/office/drawing/2015/9/8/chartex" xmlns:cx2="http://schemas.microsoft.com/office/drawing/2015/10/21/chartex" xmlns:cx3="http://schemas.microsoft.com/office/drawing/2016/5/9/chartex" xmlns:cx4="http://schemas.microsoft.com/office/drawing/2016/5/10/chartex" xmlns:cx5="http://schemas.microsoft.com/office/drawing/2016/5/11/chartex" xmlns:cx6="http://schemas.microsoft.com/office/drawing/2016/5/12/chartex" xmlns:cx7="http://schemas.microsoft.com/office/drawing/2016/5/13/chartex" xmlns:cx8="http://schemas.microsoft.com/office/drawing/2016/5/14/chartex" xmlns:mc="http://schemas.openxmlformats.org/markup-compatibility/2006" xmlns:aink="http://schemas.microsoft.com/office/drawing/2016/ink" xmlns:am3d="http://schemas.microsoft.com/office/drawing/2017/model3d" xmlns:o="urn:schemas-microsoft-com:office:office" xmlns:r="http://schemas.openxmlformats.org/officeDocument/2006/relationships" xmlns:m="http://schemas.openxmlformats.org/officeDocument/2006/math" xmlns:v="urn:schemas-microsoft-com:vml" xmlns:wp14="http://schemas.microsoft.com/office/word/2010/wordprocessingDrawing" xmlns:wp="http://schemas.openxmlformats.org/drawingml/2006/wordprocessingDrawing" xmlns:w10="urn:schemas-microsoft-com:office:word" xmlns:w="http://schemas.openxmlformats.org/wordprocessingml/2006/main" xmlns:w14="http://schemas.microsoft.com/office/word/2010/wordml" xmlns:w15="http://schemas.microsoft.com/office/word/2012/wordml" xmlns:w16cid="http://schemas.microsoft.com/office/word/2016/wordml/cid" xmlns:w16se="http://schemas.microsoft.com/office/word/2015/wordml/symex" xmlns:wpg="http://schemas.microsoft.com/office/word/2010/wordprocessingGroup" xmlns:wpi="http://schemas.microsoft.com/office/word/2010/wordprocessingInk" xmlns:wne="http://schemas.microsoft.com/office/word/2006/wordml" xmlns:wps="http://schemas.microsoft.com/office/word/2010/wordprocessingShape" mc:Ignorable="w14 w15 w16se w16cid wp14">
   <w:p>
     <w:pPr>
       <w:pStyle w:val="Header"/>
@@ -8222,7 +8424,7 @@
 </file>
 
 <file path=word/header2.xml><?xml version="1.0" encoding="utf-8"?>
-<w:hdr xmlns:wpc="http://schemas.microsoft.com/office/word/2010/wordprocessingCanvas" xmlns:mc="http://schemas.openxmlformats.org/markup-compatibility/2006" xmlns:o="urn:schemas-microsoft-com:office:office" xmlns:r="http://schemas.openxmlformats.org/officeDocument/2006/relationships" xmlns:m="http://schemas.openxmlformats.org/officeDocument/2006/math" xmlns:v="urn:schemas-microsoft-com:vml" xmlns:wp14="http://schemas.microsoft.com/office/word/2010/wordprocessingDrawing" xmlns:wp="http://schemas.openxmlformats.org/drawingml/2006/wordprocessingDrawing" xmlns:w10="urn:schemas-microsoft-com:office:word" xmlns:w="http://schemas.openxmlformats.org/wordprocessingml/2006/main" xmlns:w14="http://schemas.microsoft.com/office/word/2010/wordml" xmlns:wpg="http://schemas.microsoft.com/office/word/2010/wordprocessingGroup" xmlns:wpi="http://schemas.microsoft.com/office/word/2010/wordprocessingInk" xmlns:wne="http://schemas.microsoft.com/office/word/2006/wordml" xmlns:wps="http://schemas.microsoft.com/office/word/2010/wordprocessingShape" mc:Ignorable="w14 wp14">
+<w:hdr xmlns:wpc="http://schemas.microsoft.com/office/word/2010/wordprocessingCanvas" xmlns:cx="http://schemas.microsoft.com/office/drawing/2014/chartex" xmlns:cx1="http://schemas.microsoft.com/office/drawing/2015/9/8/chartex" xmlns:cx2="http://schemas.microsoft.com/office/drawing/2015/10/21/chartex" xmlns:cx3="http://schemas.microsoft.com/office/drawing/2016/5/9/chartex" xmlns:cx4="http://schemas.microsoft.com/office/drawing/2016/5/10/chartex" xmlns:cx5="http://schemas.microsoft.com/office/drawing/2016/5/11/chartex" xmlns:cx6="http://schemas.microsoft.com/office/drawing/2016/5/12/chartex" xmlns:cx7="http://schemas.microsoft.com/office/drawing/2016/5/13/chartex" xmlns:cx8="http://schemas.microsoft.com/office/drawing/2016/5/14/chartex" xmlns:mc="http://schemas.openxmlformats.org/markup-compatibility/2006" xmlns:aink="http://schemas.microsoft.com/office/drawing/2016/ink" xmlns:am3d="http://schemas.microsoft.com/office/drawing/2017/model3d" xmlns:o="urn:schemas-microsoft-com:office:office" xmlns:r="http://schemas.openxmlformats.org/officeDocument/2006/relationships" xmlns:m="http://schemas.openxmlformats.org/officeDocument/2006/math" xmlns:v="urn:schemas-microsoft-com:vml" xmlns:wp14="http://schemas.microsoft.com/office/word/2010/wordprocessingDrawing" xmlns:wp="http://schemas.openxmlformats.org/drawingml/2006/wordprocessingDrawing" xmlns:w10="urn:schemas-microsoft-com:office:word" xmlns:w="http://schemas.openxmlformats.org/wordprocessingml/2006/main" xmlns:w14="http://schemas.microsoft.com/office/word/2010/wordml" xmlns:w15="http://schemas.microsoft.com/office/word/2012/wordml" xmlns:w16cid="http://schemas.microsoft.com/office/word/2016/wordml/cid" xmlns:w16se="http://schemas.microsoft.com/office/word/2015/wordml/symex" xmlns:wpg="http://schemas.microsoft.com/office/word/2010/wordprocessingGroup" xmlns:wpi="http://schemas.microsoft.com/office/word/2010/wordprocessingInk" xmlns:wne="http://schemas.microsoft.com/office/word/2006/wordml" xmlns:wps="http://schemas.microsoft.com/office/word/2010/wordprocessingShape" mc:Ignorable="w14 w15 w16se w16cid wp14">
   <w:p>
     <w:pPr>
       <w:pStyle w:val="Header"/>
@@ -8235,7 +8437,7 @@
       <w:jc w:val="left"/>
     </w:pPr>
     <w:r>
-      <w:pict>
+      <w:pict w14:anchorId="2F3E4FBD">
         <v:shapetype id="_x0000_t75" coordsize="21600,21600" o:spt="75" o:preferrelative="t" path="m@4@5l@4@11@9@11@9@5xe" filled="f" stroked="f">
           <v:stroke joinstyle="miter"/>
           <v:formulas>
@@ -8255,7 +8457,7 @@
           <v:path o:extrusionok="f" gradientshapeok="t" o:connecttype="rect"/>
           <o:lock v:ext="edit" aspectratio="t"/>
         </v:shapetype>
-        <v:shape id="_x0000_i1026" type="#_x0000_t75" style="width:131.85pt;height:72.95pt">
+        <v:shape id="_x0000_i1028" type="#_x0000_t75" style="width:132pt;height:73.2pt">
           <v:imagedata r:id="rId1" o:title="Missouri-State-University-Logo"/>
         </v:shape>
       </w:pict>
@@ -8265,7 +8467,7 @@
 </file>
 
 <file path=word/header3.xml><?xml version="1.0" encoding="utf-8"?>
-<w:hdr xmlns:wpc="http://schemas.microsoft.com/office/word/2010/wordprocessingCanvas" xmlns:mc="http://schemas.openxmlformats.org/markup-compatibility/2006" xmlns:o="urn:schemas-microsoft-com:office:office" xmlns:r="http://schemas.openxmlformats.org/officeDocument/2006/relationships" xmlns:m="http://schemas.openxmlformats.org/officeDocument/2006/math" xmlns:v="urn:schemas-microsoft-com:vml" xmlns:wp14="http://schemas.microsoft.com/office/word/2010/wordprocessingDrawing" xmlns:wp="http://schemas.openxmlformats.org/drawingml/2006/wordprocessingDrawing" xmlns:w10="urn:schemas-microsoft-com:office:word" xmlns:w="http://schemas.openxmlformats.org/wordprocessingml/2006/main" xmlns:w14="http://schemas.microsoft.com/office/word/2010/wordml" xmlns:wpg="http://schemas.microsoft.com/office/word/2010/wordprocessingGroup" xmlns:wpi="http://schemas.microsoft.com/office/word/2010/wordprocessingInk" xmlns:wne="http://schemas.microsoft.com/office/word/2006/wordml" xmlns:wps="http://schemas.microsoft.com/office/word/2010/wordprocessingShape" mc:Ignorable="w14 wp14">
+<w:hdr xmlns:wpc="http://schemas.microsoft.com/office/word/2010/wordprocessingCanvas" xmlns:cx="http://schemas.microsoft.com/office/drawing/2014/chartex" xmlns:cx1="http://schemas.microsoft.com/office/drawing/2015/9/8/chartex" xmlns:cx2="http://schemas.microsoft.com/office/drawing/2015/10/21/chartex" xmlns:cx3="http://schemas.microsoft.com/office/drawing/2016/5/9/chartex" xmlns:cx4="http://schemas.microsoft.com/office/drawing/2016/5/10/chartex" xmlns:cx5="http://schemas.microsoft.com/office/drawing/2016/5/11/chartex" xmlns:cx6="http://schemas.microsoft.com/office/drawing/2016/5/12/chartex" xmlns:cx7="http://schemas.microsoft.com/office/drawing/2016/5/13/chartex" xmlns:cx8="http://schemas.microsoft.com/office/drawing/2016/5/14/chartex" xmlns:mc="http://schemas.openxmlformats.org/markup-compatibility/2006" xmlns:aink="http://schemas.microsoft.com/office/drawing/2016/ink" xmlns:am3d="http://schemas.microsoft.com/office/drawing/2017/model3d" xmlns:o="urn:schemas-microsoft-com:office:office" xmlns:r="http://schemas.openxmlformats.org/officeDocument/2006/relationships" xmlns:m="http://schemas.openxmlformats.org/officeDocument/2006/math" xmlns:v="urn:schemas-microsoft-com:vml" xmlns:wp14="http://schemas.microsoft.com/office/word/2010/wordprocessingDrawing" xmlns:wp="http://schemas.openxmlformats.org/drawingml/2006/wordprocessingDrawing" xmlns:w10="urn:schemas-microsoft-com:office:word" xmlns:w="http://schemas.openxmlformats.org/wordprocessingml/2006/main" xmlns:w14="http://schemas.microsoft.com/office/word/2010/wordml" xmlns:w15="http://schemas.microsoft.com/office/word/2012/wordml" xmlns:w16cid="http://schemas.microsoft.com/office/word/2016/wordml/cid" xmlns:w16se="http://schemas.microsoft.com/office/word/2015/wordml/symex" xmlns:wpg="http://schemas.microsoft.com/office/word/2010/wordprocessingGroup" xmlns:wpi="http://schemas.microsoft.com/office/word/2010/wordprocessingInk" xmlns:wne="http://schemas.microsoft.com/office/word/2006/wordml" xmlns:wps="http://schemas.microsoft.com/office/word/2010/wordprocessingShape" mc:Ignorable="w14 w15 w16se w16cid wp14">
   <w:p>
     <w:pPr>
       <w:pStyle w:val="Header"/>
@@ -8307,7 +8509,7 @@
 </file>
 
 <file path=word/numbering.xml><?xml version="1.0" encoding="utf-8"?>
-<w:numbering xmlns:wpc="http://schemas.microsoft.com/office/word/2010/wordprocessingCanvas" xmlns:mc="http://schemas.openxmlformats.org/markup-compatibility/2006" xmlns:o="urn:schemas-microsoft-com:office:office" xmlns:r="http://schemas.openxmlformats.org/officeDocument/2006/relationships" xmlns:m="http://schemas.openxmlformats.org/officeDocument/2006/math" xmlns:v="urn:schemas-microsoft-com:vml" xmlns:wp14="http://schemas.microsoft.com/office/word/2010/wordprocessingDrawing" xmlns:wp="http://schemas.openxmlformats.org/drawingml/2006/wordprocessingDrawing" xmlns:w10="urn:schemas-microsoft-com:office:word" xmlns:w="http://schemas.openxmlformats.org/wordprocessingml/2006/main" xmlns:w14="http://schemas.microsoft.com/office/word/2010/wordml" xmlns:wpg="http://schemas.microsoft.com/office/word/2010/wordprocessingGroup" xmlns:wpi="http://schemas.microsoft.com/office/word/2010/wordprocessingInk" xmlns:wne="http://schemas.microsoft.com/office/word/2006/wordml" xmlns:wps="http://schemas.microsoft.com/office/word/2010/wordprocessingShape" mc:Ignorable="w14 wp14">
+<w:numbering xmlns:wpc="http://schemas.microsoft.com/office/word/2010/wordprocessingCanvas" xmlns:cx="http://schemas.microsoft.com/office/drawing/2014/chartex" xmlns:cx1="http://schemas.microsoft.com/office/drawing/2015/9/8/chartex" xmlns:cx2="http://schemas.microsoft.com/office/drawing/2015/10/21/chartex" xmlns:cx3="http://schemas.microsoft.com/office/drawing/2016/5/9/chartex" xmlns:cx4="http://schemas.microsoft.com/office/drawing/2016/5/10/chartex" xmlns:cx5="http://schemas.microsoft.com/office/drawing/2016/5/11/chartex" xmlns:cx6="http://schemas.microsoft.com/office/drawing/2016/5/12/chartex" xmlns:cx7="http://schemas.microsoft.com/office/drawing/2016/5/13/chartex" xmlns:cx8="http://schemas.microsoft.com/office/drawing/2016/5/14/chartex" xmlns:mc="http://schemas.openxmlformats.org/markup-compatibility/2006" xmlns:aink="http://schemas.microsoft.com/office/drawing/2016/ink" xmlns:am3d="http://schemas.microsoft.com/office/drawing/2017/model3d" xmlns:o="urn:schemas-microsoft-com:office:office" xmlns:r="http://schemas.openxmlformats.org/officeDocument/2006/relationships" xmlns:m="http://schemas.openxmlformats.org/officeDocument/2006/math" xmlns:v="urn:schemas-microsoft-com:vml" xmlns:wp14="http://schemas.microsoft.com/office/word/2010/wordprocessingDrawing" xmlns:wp="http://schemas.openxmlformats.org/drawingml/2006/wordprocessingDrawing" xmlns:w10="urn:schemas-microsoft-com:office:word" xmlns:w="http://schemas.openxmlformats.org/wordprocessingml/2006/main" xmlns:w14="http://schemas.microsoft.com/office/word/2010/wordml" xmlns:w15="http://schemas.microsoft.com/office/word/2012/wordml" xmlns:w16cid="http://schemas.microsoft.com/office/word/2016/wordml/cid" xmlns:w16se="http://schemas.microsoft.com/office/word/2015/wordml/symex" xmlns:wpg="http://schemas.microsoft.com/office/word/2010/wordprocessingGroup" xmlns:wpi="http://schemas.microsoft.com/office/word/2010/wordprocessingInk" xmlns:wne="http://schemas.microsoft.com/office/word/2006/wordml" xmlns:wps="http://schemas.microsoft.com/office/word/2010/wordprocessingShape" mc:Ignorable="w14 w15 w16se w16cid wp14">
   <w:numPicBullet w:numPicBulletId="0">
     <w:pict>
       <v:shapetype id="_x0000_t75" coordsize="21600,21600" o:spt="75" o:preferrelative="t" path="m@4@5l@4@11@9@11@9@5xe" filled="f" stroked="f">
@@ -8329,20 +8531,20 @@
         <v:path o:extrusionok="f" gradientshapeok="t" o:connecttype="rect"/>
         <o:lock v:ext="edit" aspectratio="t"/>
       </v:shapetype>
-      <v:shape id="_x0000_i1030" type="#_x0000_t75" style="width:3in;height:3in" o:bullet="t"/>
+      <v:shape id="_x0000_i1027" type="#_x0000_t75" style="width:3in;height:3in" o:bullet="t"/>
     </w:pict>
   </w:numPicBullet>
   <w:numPicBullet w:numPicBulletId="1">
     <w:pict>
-      <v:shape id="_x0000_i1031" type="#_x0000_t75" style="width:3in;height:3in" o:bullet="t"/>
+      <v:shape id="_x0000_i1028" type="#_x0000_t75" style="width:3in;height:3in" o:bullet="t"/>
     </w:pict>
   </w:numPicBullet>
   <w:numPicBullet w:numPicBulletId="2">
     <w:pict>
-      <v:shape id="_x0000_i1032" type="#_x0000_t75" style="width:3in;height:3in" o:bullet="t"/>
+      <v:shape id="_x0000_i1029" type="#_x0000_t75" style="width:3in;height:3in" o:bullet="t"/>
     </w:pict>
   </w:numPicBullet>
-  <w:abstractNum w:abstractNumId="0">
+  <w:abstractNum w:abstractNumId="0" w15:restartNumberingAfterBreak="0">
     <w:nsid w:val="000A3DD0"/>
     <w:multiLevelType w:val="hybridMultilevel"/>
     <w:tmpl w:val="3E86239A"/>
@@ -8455,7 +8657,7 @@
       </w:pPr>
     </w:lvl>
   </w:abstractNum>
-  <w:abstractNum w:abstractNumId="1">
+  <w:abstractNum w:abstractNumId="1" w15:restartNumberingAfterBreak="0">
     <w:nsid w:val="04DB0169"/>
     <w:multiLevelType w:val="multilevel"/>
     <w:tmpl w:val="3E86239A"/>
@@ -8568,7 +8770,7 @@
       </w:pPr>
     </w:lvl>
   </w:abstractNum>
-  <w:abstractNum w:abstractNumId="2">
+  <w:abstractNum w:abstractNumId="2" w15:restartNumberingAfterBreak="0">
     <w:nsid w:val="10F25177"/>
     <w:multiLevelType w:val="hybridMultilevel"/>
     <w:tmpl w:val="129ADEEA"/>
@@ -8708,7 +8910,7 @@
       </w:rPr>
     </w:lvl>
   </w:abstractNum>
-  <w:abstractNum w:abstractNumId="3">
+  <w:abstractNum w:abstractNumId="3" w15:restartNumberingAfterBreak="0">
     <w:nsid w:val="12ED33B2"/>
     <w:multiLevelType w:val="hybridMultilevel"/>
     <w:tmpl w:val="026653EE"/>
@@ -8797,7 +8999,7 @@
       </w:pPr>
     </w:lvl>
   </w:abstractNum>
-  <w:abstractNum w:abstractNumId="4">
+  <w:abstractNum w:abstractNumId="4" w15:restartNumberingAfterBreak="0">
     <w:nsid w:val="16987CFA"/>
     <w:multiLevelType w:val="multilevel"/>
     <w:tmpl w:val="C54680BE"/>
@@ -8937,7 +9139,7 @@
       </w:rPr>
     </w:lvl>
   </w:abstractNum>
-  <w:abstractNum w:abstractNumId="5">
+  <w:abstractNum w:abstractNumId="5" w15:restartNumberingAfterBreak="0">
     <w:nsid w:val="17293ECA"/>
     <w:multiLevelType w:val="hybridMultilevel"/>
     <w:tmpl w:val="D0D620D8"/>
@@ -9078,7 +9280,7 @@
       </w:rPr>
     </w:lvl>
   </w:abstractNum>
-  <w:abstractNum w:abstractNumId="6">
+  <w:abstractNum w:abstractNumId="6" w15:restartNumberingAfterBreak="0">
     <w:nsid w:val="22AE1FF6"/>
     <w:multiLevelType w:val="multilevel"/>
     <w:tmpl w:val="96F26D26"/>
@@ -9191,7 +9393,7 @@
       </w:pPr>
     </w:lvl>
   </w:abstractNum>
-  <w:abstractNum w:abstractNumId="7">
+  <w:abstractNum w:abstractNumId="7" w15:restartNumberingAfterBreak="0">
     <w:nsid w:val="29427A46"/>
     <w:multiLevelType w:val="multilevel"/>
     <w:tmpl w:val="2C261C26"/>
@@ -9304,7 +9506,7 @@
       </w:pPr>
     </w:lvl>
   </w:abstractNum>
-  <w:abstractNum w:abstractNumId="8">
+  <w:abstractNum w:abstractNumId="8" w15:restartNumberingAfterBreak="0">
     <w:nsid w:val="2A44362C"/>
     <w:multiLevelType w:val="hybridMultilevel"/>
     <w:tmpl w:val="F18E706E"/>
@@ -9417,7 +9619,7 @@
       </w:pPr>
     </w:lvl>
   </w:abstractNum>
-  <w:abstractNum w:abstractNumId="9">
+  <w:abstractNum w:abstractNumId="9" w15:restartNumberingAfterBreak="0">
     <w:nsid w:val="31541E7B"/>
     <w:multiLevelType w:val="multilevel"/>
     <w:tmpl w:val="15025866"/>
@@ -9570,7 +9772,7 @@
       </w:rPr>
     </w:lvl>
   </w:abstractNum>
-  <w:abstractNum w:abstractNumId="10">
+  <w:abstractNum w:abstractNumId="10" w15:restartNumberingAfterBreak="0">
     <w:nsid w:val="3D8D0870"/>
     <w:multiLevelType w:val="multilevel"/>
     <w:tmpl w:val="F18E706E"/>
@@ -9683,7 +9885,7 @@
       </w:pPr>
     </w:lvl>
   </w:abstractNum>
-  <w:abstractNum w:abstractNumId="11">
+  <w:abstractNum w:abstractNumId="11" w15:restartNumberingAfterBreak="0">
     <w:nsid w:val="40872B80"/>
     <w:multiLevelType w:val="hybridMultilevel"/>
     <w:tmpl w:val="0A9451DA"/>
@@ -9823,7 +10025,7 @@
       </w:rPr>
     </w:lvl>
   </w:abstractNum>
-  <w:abstractNum w:abstractNumId="12">
+  <w:abstractNum w:abstractNumId="12" w15:restartNumberingAfterBreak="0">
     <w:nsid w:val="40D026BA"/>
     <w:multiLevelType w:val="hybridMultilevel"/>
     <w:tmpl w:val="C54680BE"/>
@@ -9963,7 +10165,7 @@
       </w:rPr>
     </w:lvl>
   </w:abstractNum>
-  <w:abstractNum w:abstractNumId="13">
+  <w:abstractNum w:abstractNumId="13" w15:restartNumberingAfterBreak="0">
     <w:nsid w:val="41077859"/>
     <w:multiLevelType w:val="hybridMultilevel"/>
     <w:tmpl w:val="79A8A218"/>
@@ -10052,7 +10254,7 @@
       </w:pPr>
     </w:lvl>
   </w:abstractNum>
-  <w:abstractNum w:abstractNumId="14">
+  <w:abstractNum w:abstractNumId="14" w15:restartNumberingAfterBreak="0">
     <w:nsid w:val="41505A23"/>
     <w:multiLevelType w:val="hybridMultilevel"/>
     <w:tmpl w:val="FB06C96E"/>
@@ -10165,7 +10367,7 @@
       </w:pPr>
     </w:lvl>
   </w:abstractNum>
-  <w:abstractNum w:abstractNumId="15">
+  <w:abstractNum w:abstractNumId="15" w15:restartNumberingAfterBreak="0">
     <w:nsid w:val="464C255F"/>
     <w:multiLevelType w:val="hybridMultilevel"/>
     <w:tmpl w:val="1E68D4AE"/>
@@ -10284,7 +10486,7 @@
       </w:pPr>
     </w:lvl>
   </w:abstractNum>
-  <w:abstractNum w:abstractNumId="16">
+  <w:abstractNum w:abstractNumId="16" w15:restartNumberingAfterBreak="0">
     <w:nsid w:val="47EB3D50"/>
     <w:multiLevelType w:val="multilevel"/>
     <w:tmpl w:val="E0023766"/>
@@ -10397,7 +10599,7 @@
       </w:pPr>
     </w:lvl>
   </w:abstractNum>
-  <w:abstractNum w:abstractNumId="17">
+  <w:abstractNum w:abstractNumId="17" w15:restartNumberingAfterBreak="0">
     <w:nsid w:val="49811818"/>
     <w:multiLevelType w:val="hybridMultilevel"/>
     <w:tmpl w:val="E9AC2DDA"/>
@@ -10537,7 +10739,7 @@
       </w:rPr>
     </w:lvl>
   </w:abstractNum>
-  <w:abstractNum w:abstractNumId="18">
+  <w:abstractNum w:abstractNumId="18" w15:restartNumberingAfterBreak="0">
     <w:nsid w:val="4B276484"/>
     <w:multiLevelType w:val="hybridMultilevel"/>
     <w:tmpl w:val="90C07DBC"/>
@@ -10677,7 +10879,7 @@
       </w:rPr>
     </w:lvl>
   </w:abstractNum>
-  <w:abstractNum w:abstractNumId="19">
+  <w:abstractNum w:abstractNumId="19" w15:restartNumberingAfterBreak="0">
     <w:nsid w:val="4EA7183C"/>
     <w:multiLevelType w:val="multilevel"/>
     <w:tmpl w:val="E9AC2DDA"/>
@@ -10817,7 +11019,7 @@
       </w:rPr>
     </w:lvl>
   </w:abstractNum>
-  <w:abstractNum w:abstractNumId="20">
+  <w:abstractNum w:abstractNumId="20" w15:restartNumberingAfterBreak="0">
     <w:nsid w:val="4F6114FD"/>
     <w:multiLevelType w:val="hybridMultilevel"/>
     <w:tmpl w:val="BE400E64"/>
@@ -10957,7 +11159,7 @@
       </w:rPr>
     </w:lvl>
   </w:abstractNum>
-  <w:abstractNum w:abstractNumId="21">
+  <w:abstractNum w:abstractNumId="21" w15:restartNumberingAfterBreak="0">
     <w:nsid w:val="4FE7214F"/>
     <w:multiLevelType w:val="hybridMultilevel"/>
     <w:tmpl w:val="AF783F34"/>
@@ -11078,7 +11280,7 @@
       </w:pPr>
     </w:lvl>
   </w:abstractNum>
-  <w:abstractNum w:abstractNumId="22">
+  <w:abstractNum w:abstractNumId="22" w15:restartNumberingAfterBreak="0">
     <w:nsid w:val="518F2A21"/>
     <w:multiLevelType w:val="hybridMultilevel"/>
     <w:tmpl w:val="F0302BC8"/>
@@ -11199,7 +11401,7 @@
       </w:pPr>
     </w:lvl>
   </w:abstractNum>
-  <w:abstractNum w:abstractNumId="23">
+  <w:abstractNum w:abstractNumId="23" w15:restartNumberingAfterBreak="0">
     <w:nsid w:val="54FF6FF9"/>
     <w:multiLevelType w:val="multilevel"/>
     <w:tmpl w:val="D5CC9DAC"/>
@@ -11312,7 +11514,7 @@
       </w:pPr>
     </w:lvl>
   </w:abstractNum>
-  <w:abstractNum w:abstractNumId="24">
+  <w:abstractNum w:abstractNumId="24" w15:restartNumberingAfterBreak="0">
     <w:nsid w:val="5AAE0FFE"/>
     <w:multiLevelType w:val="hybridMultilevel"/>
     <w:tmpl w:val="977632B8"/>
@@ -11433,7 +11635,7 @@
       </w:pPr>
     </w:lvl>
   </w:abstractNum>
-  <w:abstractNum w:abstractNumId="25">
+  <w:abstractNum w:abstractNumId="25" w15:restartNumberingAfterBreak="0">
     <w:nsid w:val="5AE37229"/>
     <w:multiLevelType w:val="hybridMultilevel"/>
     <w:tmpl w:val="BA6400F8"/>
@@ -11573,7 +11775,7 @@
       </w:rPr>
     </w:lvl>
   </w:abstractNum>
-  <w:abstractNum w:abstractNumId="26">
+  <w:abstractNum w:abstractNumId="26" w15:restartNumberingAfterBreak="0">
     <w:nsid w:val="626F1824"/>
     <w:multiLevelType w:val="hybridMultilevel"/>
     <w:tmpl w:val="C8D66BF4"/>
@@ -11718,7 +11920,7 @@
       </w:rPr>
     </w:lvl>
   </w:abstractNum>
-  <w:abstractNum w:abstractNumId="27">
+  <w:abstractNum w:abstractNumId="27" w15:restartNumberingAfterBreak="0">
     <w:nsid w:val="659C558A"/>
     <w:multiLevelType w:val="multilevel"/>
     <w:tmpl w:val="0409001F"/>
@@ -11804,7 +12006,7 @@
       </w:pPr>
     </w:lvl>
   </w:abstractNum>
-  <w:abstractNum w:abstractNumId="28">
+  <w:abstractNum w:abstractNumId="28" w15:restartNumberingAfterBreak="0">
     <w:nsid w:val="65A70139"/>
     <w:multiLevelType w:val="multilevel"/>
     <w:tmpl w:val="E00CC90E"/>
@@ -11917,7 +12119,7 @@
       </w:pPr>
     </w:lvl>
   </w:abstractNum>
-  <w:abstractNum w:abstractNumId="29">
+  <w:abstractNum w:abstractNumId="29" w15:restartNumberingAfterBreak="0">
     <w:nsid w:val="6E53289F"/>
     <w:multiLevelType w:val="hybridMultilevel"/>
     <w:tmpl w:val="2DC06A1C"/>
@@ -12057,7 +12259,7 @@
       </w:rPr>
     </w:lvl>
   </w:abstractNum>
-  <w:abstractNum w:abstractNumId="30">
+  <w:abstractNum w:abstractNumId="30" w15:restartNumberingAfterBreak="0">
     <w:nsid w:val="78F35C82"/>
     <w:multiLevelType w:val="multilevel"/>
     <w:tmpl w:val="3CC0091E"/>
@@ -12170,7 +12372,7 @@
       </w:pPr>
     </w:lvl>
   </w:abstractNum>
-  <w:abstractNum w:abstractNumId="31">
+  <w:abstractNum w:abstractNumId="31" w15:restartNumberingAfterBreak="0">
     <w:nsid w:val="7F17790D"/>
     <w:multiLevelType w:val="multilevel"/>
     <w:tmpl w:val="91A4C478"/>
@@ -12408,7 +12610,7 @@
 </file>
 
 <file path=word/styles.xml><?xml version="1.0" encoding="utf-8"?>
-<w:styles xmlns:mc="http://schemas.openxmlformats.org/markup-compatibility/2006" xmlns:r="http://schemas.openxmlformats.org/officeDocument/2006/relationships" xmlns:w="http://schemas.openxmlformats.org/wordprocessingml/2006/main" xmlns:w14="http://schemas.microsoft.com/office/word/2010/wordml" mc:Ignorable="w14">
+<w:styles xmlns:mc="http://schemas.openxmlformats.org/markup-compatibility/2006" xmlns:r="http://schemas.openxmlformats.org/officeDocument/2006/relationships" xmlns:w="http://schemas.openxmlformats.org/wordprocessingml/2006/main" xmlns:w14="http://schemas.microsoft.com/office/word/2010/wordml" xmlns:w15="http://schemas.microsoft.com/office/word/2012/wordml" xmlns:w16cid="http://schemas.microsoft.com/office/word/2016/wordml/cid" xmlns:w16se="http://schemas.microsoft.com/office/word/2015/wordml/symex" mc:Ignorable="w14 w15 w16se w16cid">
   <w:docDefaults>
     <w:rPrDefault>
       <w:rPr>
@@ -12418,29 +12620,111 @@
     </w:rPrDefault>
     <w:pPrDefault/>
   </w:docDefaults>
-  <w:latentStyles w:defLockedState="0" w:defUIPriority="0" w:defSemiHidden="0" w:defUnhideWhenUsed="0" w:defQFormat="0" w:count="267">
+  <w:latentStyles w:defLockedState="0" w:defUIPriority="0" w:defSemiHidden="0" w:defUnhideWhenUsed="0" w:defQFormat="0" w:count="375">
     <w:lsdException w:name="Normal" w:qFormat="1"/>
     <w:lsdException w:name="heading 1" w:qFormat="1"/>
     <w:lsdException w:name="heading 2" w:qFormat="1"/>
-    <w:lsdException w:name="heading 3" w:qFormat="1"/>
-    <w:lsdException w:name="heading 4" w:qFormat="1"/>
-    <w:lsdException w:name="heading 5" w:qFormat="1"/>
-    <w:lsdException w:name="heading 6" w:qFormat="1"/>
-    <w:lsdException w:name="heading 7" w:qFormat="1"/>
-    <w:lsdException w:name="heading 8" w:qFormat="1"/>
-    <w:lsdException w:name="heading 9" w:qFormat="1"/>
-    <w:lsdException w:name="toc 1" w:uiPriority="39"/>
-    <w:lsdException w:name="toc 2" w:uiPriority="39"/>
-    <w:lsdException w:name="toc 4" w:uiPriority="39"/>
-    <w:lsdException w:name="caption" w:qFormat="1"/>
+    <w:lsdException w:name="heading 3" w:semiHidden="1" w:unhideWhenUsed="1" w:qFormat="1"/>
+    <w:lsdException w:name="heading 4" w:semiHidden="1" w:unhideWhenUsed="1" w:qFormat="1"/>
+    <w:lsdException w:name="heading 5" w:semiHidden="1" w:unhideWhenUsed="1" w:qFormat="1"/>
+    <w:lsdException w:name="heading 6" w:semiHidden="1" w:unhideWhenUsed="1" w:qFormat="1"/>
+    <w:lsdException w:name="heading 7" w:semiHidden="1" w:unhideWhenUsed="1" w:qFormat="1"/>
+    <w:lsdException w:name="heading 8" w:semiHidden="1" w:unhideWhenUsed="1" w:qFormat="1"/>
+    <w:lsdException w:name="heading 9" w:semiHidden="1" w:unhideWhenUsed="1" w:qFormat="1"/>
+    <w:lsdException w:name="index 1" w:semiHidden="1" w:unhideWhenUsed="1"/>
+    <w:lsdException w:name="index 2" w:semiHidden="1" w:unhideWhenUsed="1"/>
+    <w:lsdException w:name="index 3" w:semiHidden="1" w:unhideWhenUsed="1"/>
+    <w:lsdException w:name="index 4" w:semiHidden="1" w:unhideWhenUsed="1"/>
+    <w:lsdException w:name="index 5" w:semiHidden="1" w:unhideWhenUsed="1"/>
+    <w:lsdException w:name="index 6" w:semiHidden="1" w:unhideWhenUsed="1"/>
+    <w:lsdException w:name="index 7" w:semiHidden="1" w:unhideWhenUsed="1"/>
+    <w:lsdException w:name="index 8" w:semiHidden="1" w:unhideWhenUsed="1"/>
+    <w:lsdException w:name="index 9" w:semiHidden="1" w:unhideWhenUsed="1"/>
+    <w:lsdException w:name="toc 1" w:semiHidden="1" w:uiPriority="39" w:unhideWhenUsed="1"/>
+    <w:lsdException w:name="toc 2" w:semiHidden="1" w:uiPriority="39" w:unhideWhenUsed="1"/>
+    <w:lsdException w:name="toc 3" w:semiHidden="1" w:unhideWhenUsed="1"/>
+    <w:lsdException w:name="toc 4" w:semiHidden="1" w:uiPriority="39" w:unhideWhenUsed="1"/>
+    <w:lsdException w:name="toc 5" w:semiHidden="1" w:unhideWhenUsed="1"/>
+    <w:lsdException w:name="toc 6" w:semiHidden="1" w:unhideWhenUsed="1"/>
+    <w:lsdException w:name="toc 7" w:semiHidden="1" w:unhideWhenUsed="1"/>
+    <w:lsdException w:name="toc 8" w:semiHidden="1" w:unhideWhenUsed="1"/>
+    <w:lsdException w:name="toc 9" w:semiHidden="1" w:unhideWhenUsed="1"/>
+    <w:lsdException w:name="Normal Indent" w:semiHidden="1" w:unhideWhenUsed="1"/>
+    <w:lsdException w:name="footnote text" w:semiHidden="1" w:unhideWhenUsed="1"/>
+    <w:lsdException w:name="annotation text" w:semiHidden="1" w:unhideWhenUsed="1"/>
+    <w:lsdException w:name="header" w:semiHidden="1" w:unhideWhenUsed="1"/>
+    <w:lsdException w:name="footer" w:semiHidden="1" w:unhideWhenUsed="1"/>
+    <w:lsdException w:name="index heading" w:semiHidden="1" w:unhideWhenUsed="1"/>
+    <w:lsdException w:name="caption" w:semiHidden="1" w:unhideWhenUsed="1" w:qFormat="1"/>
+    <w:lsdException w:name="table of figures" w:semiHidden="1" w:unhideWhenUsed="1"/>
+    <w:lsdException w:name="envelope address" w:semiHidden="1" w:unhideWhenUsed="1"/>
+    <w:lsdException w:name="envelope return" w:semiHidden="1" w:unhideWhenUsed="1"/>
+    <w:lsdException w:name="footnote reference" w:semiHidden="1" w:unhideWhenUsed="1"/>
+    <w:lsdException w:name="annotation reference" w:semiHidden="1" w:unhideWhenUsed="1"/>
+    <w:lsdException w:name="line number" w:semiHidden="1" w:unhideWhenUsed="1"/>
+    <w:lsdException w:name="page number" w:semiHidden="1" w:unhideWhenUsed="1"/>
+    <w:lsdException w:name="endnote reference" w:semiHidden="1" w:unhideWhenUsed="1"/>
+    <w:lsdException w:name="endnote text" w:semiHidden="1" w:unhideWhenUsed="1"/>
+    <w:lsdException w:name="table of authorities" w:semiHidden="1" w:unhideWhenUsed="1"/>
+    <w:lsdException w:name="toa heading" w:semiHidden="1" w:unhideWhenUsed="1"/>
+    <w:lsdException w:name="List" w:semiHidden="1" w:unhideWhenUsed="1"/>
+    <w:lsdException w:name="List 2" w:semiHidden="1" w:unhideWhenUsed="1"/>
+    <w:lsdException w:name="List 3" w:semiHidden="1" w:unhideWhenUsed="1"/>
+    <w:lsdException w:name="List 4" w:semiHidden="1" w:unhideWhenUsed="1"/>
+    <w:lsdException w:name="List 5" w:semiHidden="1" w:unhideWhenUsed="1"/>
+    <w:lsdException w:name="List Bullet 2" w:semiHidden="1" w:unhideWhenUsed="1"/>
+    <w:lsdException w:name="List Bullet 3" w:semiHidden="1" w:unhideWhenUsed="1"/>
+    <w:lsdException w:name="List Bullet 4" w:semiHidden="1" w:unhideWhenUsed="1"/>
+    <w:lsdException w:name="List Bullet 5" w:semiHidden="1" w:unhideWhenUsed="1"/>
+    <w:lsdException w:name="List Number 2" w:semiHidden="1" w:unhideWhenUsed="1"/>
+    <w:lsdException w:name="List Number 3" w:semiHidden="1" w:unhideWhenUsed="1"/>
+    <w:lsdException w:name="List Number 4" w:semiHidden="1" w:unhideWhenUsed="1"/>
+    <w:lsdException w:name="List Number 5" w:semiHidden="1" w:unhideWhenUsed="1"/>
     <w:lsdException w:name="Title" w:qFormat="1"/>
+    <w:lsdException w:name="Closing" w:semiHidden="1" w:unhideWhenUsed="1"/>
+    <w:lsdException w:name="Signature" w:semiHidden="1" w:unhideWhenUsed="1"/>
+    <w:lsdException w:name="Default Paragraph Font" w:semiHidden="1" w:unhideWhenUsed="1"/>
+    <w:lsdException w:name="Body Text" w:semiHidden="1" w:unhideWhenUsed="1"/>
+    <w:lsdException w:name="Body Text Indent" w:semiHidden="1" w:unhideWhenUsed="1"/>
+    <w:lsdException w:name="List Continue" w:semiHidden="1" w:unhideWhenUsed="1"/>
+    <w:lsdException w:name="List Continue 2" w:semiHidden="1" w:unhideWhenUsed="1"/>
     <w:lsdException w:name="Subtitle" w:qFormat="1"/>
-    <w:lsdException w:name="Body Text 3" w:uiPriority="99"/>
-    <w:lsdException w:name="Hyperlink" w:uiPriority="99"/>
+    <w:lsdException w:name="Salutation" w:semiHidden="1" w:unhideWhenUsed="1"/>
+    <w:lsdException w:name="Date" w:semiHidden="1" w:unhideWhenUsed="1"/>
+    <w:lsdException w:name="Body Text First Indent" w:semiHidden="1" w:unhideWhenUsed="1"/>
+    <w:lsdException w:name="Body Text First Indent 2" w:semiHidden="1" w:unhideWhenUsed="1"/>
+    <w:lsdException w:name="Note Heading" w:semiHidden="1" w:unhideWhenUsed="1"/>
+    <w:lsdException w:name="Body Text 2" w:semiHidden="1" w:unhideWhenUsed="1"/>
+    <w:lsdException w:name="Body Text 3" w:semiHidden="1" w:uiPriority="99" w:unhideWhenUsed="1"/>
+    <w:lsdException w:name="Body Text Indent 2" w:semiHidden="1" w:unhideWhenUsed="1"/>
+    <w:lsdException w:name="Body Text Indent 3" w:semiHidden="1" w:unhideWhenUsed="1"/>
+    <w:lsdException w:name="Block Text" w:semiHidden="1" w:unhideWhenUsed="1"/>
+    <w:lsdException w:name="Hyperlink" w:semiHidden="1" w:uiPriority="99" w:unhideWhenUsed="1"/>
+    <w:lsdException w:name="FollowedHyperlink" w:semiHidden="1" w:unhideWhenUsed="1"/>
     <w:lsdException w:name="Strong" w:qFormat="1"/>
     <w:lsdException w:name="Emphasis" w:qFormat="1"/>
-    <w:lsdException w:name="Normal (Web)" w:uiPriority="99"/>
+    <w:lsdException w:name="Document Map" w:semiHidden="1" w:unhideWhenUsed="1"/>
+    <w:lsdException w:name="Plain Text" w:semiHidden="1" w:unhideWhenUsed="1"/>
+    <w:lsdException w:name="E-mail Signature" w:semiHidden="1" w:unhideWhenUsed="1"/>
+    <w:lsdException w:name="HTML Top of Form" w:semiHidden="1" w:unhideWhenUsed="1"/>
+    <w:lsdException w:name="HTML Bottom of Form" w:semiHidden="1" w:unhideWhenUsed="1"/>
+    <w:lsdException w:name="Normal (Web)" w:semiHidden="1" w:uiPriority="99" w:unhideWhenUsed="1"/>
+    <w:lsdException w:name="HTML Acronym" w:semiHidden="1" w:unhideWhenUsed="1"/>
+    <w:lsdException w:name="HTML Address" w:semiHidden="1" w:unhideWhenUsed="1"/>
+    <w:lsdException w:name="HTML Cite" w:semiHidden="1" w:unhideWhenUsed="1"/>
+    <w:lsdException w:name="HTML Code" w:semiHidden="1" w:unhideWhenUsed="1"/>
+    <w:lsdException w:name="HTML Definition" w:semiHidden="1" w:unhideWhenUsed="1"/>
+    <w:lsdException w:name="HTML Keyboard" w:semiHidden="1" w:unhideWhenUsed="1"/>
+    <w:lsdException w:name="HTML Preformatted" w:semiHidden="1" w:unhideWhenUsed="1"/>
+    <w:lsdException w:name="HTML Sample" w:semiHidden="1" w:unhideWhenUsed="1"/>
+    <w:lsdException w:name="HTML Typewriter" w:semiHidden="1" w:unhideWhenUsed="1"/>
+    <w:lsdException w:name="HTML Variable" w:semiHidden="1" w:unhideWhenUsed="1"/>
     <w:lsdException w:name="Normal Table" w:semiHidden="1" w:unhideWhenUsed="1"/>
+    <w:lsdException w:name="annotation subject" w:semiHidden="1" w:unhideWhenUsed="1"/>
+    <w:lsdException w:name="No List" w:semiHidden="1" w:unhideWhenUsed="1"/>
+    <w:lsdException w:name="Outline List 1" w:semiHidden="1" w:unhideWhenUsed="1"/>
+    <w:lsdException w:name="Outline List 2" w:semiHidden="1" w:unhideWhenUsed="1"/>
+    <w:lsdException w:name="Outline List 3" w:semiHidden="1" w:unhideWhenUsed="1"/>
     <w:lsdException w:name="Table Simple 1" w:semiHidden="1" w:unhideWhenUsed="1"/>
     <w:lsdException w:name="Table Simple 2" w:semiHidden="1" w:unhideWhenUsed="1"/>
     <w:lsdException w:name="Table Simple 3" w:semiHidden="1" w:unhideWhenUsed="1"/>
@@ -12482,8 +12766,6 @@
     <w:lsdException w:name="Table Subtle 2" w:semiHidden="1" w:unhideWhenUsed="1"/>
     <w:lsdException w:name="Table Web 1" w:semiHidden="1" w:unhideWhenUsed="1"/>
     <w:lsdException w:name="Table Web 2" w:semiHidden="1" w:unhideWhenUsed="1"/>
-    <w:lsdException w:name="Table Web 3" w:semiHidden="1" w:unhideWhenUsed="1"/>
-    <w:lsdException w:name="Table Theme" w:semiHidden="1" w:unhideWhenUsed="1"/>
     <w:lsdException w:name="Placeholder Text" w:semiHidden="1" w:uiPriority="99"/>
     <w:lsdException w:name="No Spacing" w:uiPriority="1" w:qFormat="1"/>
     <w:lsdException w:name="Light Shading" w:uiPriority="60"/>
@@ -12595,6 +12877,114 @@
     <w:lsdException w:name="Book Title" w:uiPriority="33" w:qFormat="1"/>
     <w:lsdException w:name="Bibliography" w:semiHidden="1" w:uiPriority="37" w:unhideWhenUsed="1"/>
     <w:lsdException w:name="TOC Heading" w:semiHidden="1" w:uiPriority="39" w:unhideWhenUsed="1" w:qFormat="1"/>
+    <w:lsdException w:name="Plain Table 1" w:uiPriority="41"/>
+    <w:lsdException w:name="Plain Table 2" w:uiPriority="42"/>
+    <w:lsdException w:name="Plain Table 3" w:uiPriority="43"/>
+    <w:lsdException w:name="Plain Table 4" w:uiPriority="44"/>
+    <w:lsdException w:name="Plain Table 5" w:uiPriority="45"/>
+    <w:lsdException w:name="Grid Table Light" w:uiPriority="40"/>
+    <w:lsdException w:name="Grid Table 1 Light" w:uiPriority="46"/>
+    <w:lsdException w:name="Grid Table 2" w:uiPriority="47"/>
+    <w:lsdException w:name="Grid Table 3" w:uiPriority="48"/>
+    <w:lsdException w:name="Grid Table 4" w:uiPriority="49"/>
+    <w:lsdException w:name="Grid Table 5 Dark" w:uiPriority="50"/>
+    <w:lsdException w:name="Grid Table 6 Colorful" w:uiPriority="51"/>
+    <w:lsdException w:name="Grid Table 7 Colorful" w:uiPriority="52"/>
+    <w:lsdException w:name="Grid Table 1 Light Accent 1" w:uiPriority="46"/>
+    <w:lsdException w:name="Grid Table 2 Accent 1" w:uiPriority="47"/>
+    <w:lsdException w:name="Grid Table 3 Accent 1" w:uiPriority="48"/>
+    <w:lsdException w:name="Grid Table 4 Accent 1" w:uiPriority="49"/>
+    <w:lsdException w:name="Grid Table 5 Dark Accent 1" w:uiPriority="50"/>
+    <w:lsdException w:name="Grid Table 6 Colorful Accent 1" w:uiPriority="51"/>
+    <w:lsdException w:name="Grid Table 7 Colorful Accent 1" w:uiPriority="52"/>
+    <w:lsdException w:name="Grid Table 1 Light Accent 2" w:uiPriority="46"/>
+    <w:lsdException w:name="Grid Table 2 Accent 2" w:uiPriority="47"/>
+    <w:lsdException w:name="Grid Table 3 Accent 2" w:uiPriority="48"/>
+    <w:lsdException w:name="Grid Table 4 Accent 2" w:uiPriority="49"/>
+    <w:lsdException w:name="Grid Table 5 Dark Accent 2" w:uiPriority="50"/>
+    <w:lsdException w:name="Grid Table 6 Colorful Accent 2" w:uiPriority="51"/>
+    <w:lsdException w:name="Grid Table 7 Colorful Accent 2" w:uiPriority="52"/>
+    <w:lsdException w:name="Grid Table 1 Light Accent 3" w:uiPriority="46"/>
+    <w:lsdException w:name="Grid Table 2 Accent 3" w:uiPriority="47"/>
+    <w:lsdException w:name="Grid Table 3 Accent 3" w:uiPriority="48"/>
+    <w:lsdException w:name="Grid Table 4 Accent 3" w:uiPriority="49"/>
+    <w:lsdException w:name="Grid Table 5 Dark Accent 3" w:uiPriority="50"/>
+    <w:lsdException w:name="Grid Table 6 Colorful Accent 3" w:uiPriority="51"/>
+    <w:lsdException w:name="Grid Table 7 Colorful Accent 3" w:uiPriority="52"/>
+    <w:lsdException w:name="Grid Table 1 Light Accent 4" w:uiPriority="46"/>
+    <w:lsdException w:name="Grid Table 2 Accent 4" w:uiPriority="47"/>
+    <w:lsdException w:name="Grid Table 3 Accent 4" w:uiPriority="48"/>
+    <w:lsdException w:name="Grid Table 4 Accent 4" w:uiPriority="49"/>
+    <w:lsdException w:name="Grid Table 5 Dark Accent 4" w:uiPriority="50"/>
+    <w:lsdException w:name="Grid Table 6 Colorful Accent 4" w:uiPriority="51"/>
+    <w:lsdException w:name="Grid Table 7 Colorful Accent 4" w:uiPriority="52"/>
+    <w:lsdException w:name="Grid Table 1 Light Accent 5" w:uiPriority="46"/>
+    <w:lsdException w:name="Grid Table 2 Accent 5" w:uiPriority="47"/>
+    <w:lsdException w:name="Grid Table 3 Accent 5" w:uiPriority="48"/>
+    <w:lsdException w:name="Grid Table 4 Accent 5" w:uiPriority="49"/>
+    <w:lsdException w:name="Grid Table 5 Dark Accent 5" w:uiPriority="50"/>
+    <w:lsdException w:name="Grid Table 6 Colorful Accent 5" w:uiPriority="51"/>
+    <w:lsdException w:name="Grid Table 7 Colorful Accent 5" w:uiPriority="52"/>
+    <w:lsdException w:name="Grid Table 1 Light Accent 6" w:uiPriority="46"/>
+    <w:lsdException w:name="Grid Table 2 Accent 6" w:uiPriority="47"/>
+    <w:lsdException w:name="Grid Table 3 Accent 6" w:uiPriority="48"/>
+    <w:lsdException w:name="Grid Table 4 Accent 6" w:uiPriority="49"/>
+    <w:lsdException w:name="Grid Table 5 Dark Accent 6" w:uiPriority="50"/>
+    <w:lsdException w:name="Grid Table 6 Colorful Accent 6" w:uiPriority="51"/>
+    <w:lsdException w:name="Grid Table 7 Colorful Accent 6" w:uiPriority="52"/>
+    <w:lsdException w:name="List Table 1 Light" w:uiPriority="46"/>
+    <w:lsdException w:name="List Table 2" w:uiPriority="47"/>
+    <w:lsdException w:name="List Table 3" w:uiPriority="48"/>
+    <w:lsdException w:name="List Table 4" w:uiPriority="49"/>
+    <w:lsdException w:name="List Table 5 Dark" w:uiPriority="50"/>
+    <w:lsdException w:name="List Table 6 Colorful" w:uiPriority="51"/>
+    <w:lsdException w:name="List Table 7 Colorful" w:uiPriority="52"/>
+    <w:lsdException w:name="List Table 1 Light Accent 1" w:uiPriority="46"/>
+    <w:lsdException w:name="List Table 2 Accent 1" w:uiPriority="47"/>
+    <w:lsdException w:name="List Table 3 Accent 1" w:uiPriority="48"/>
+    <w:lsdException w:name="List Table 4 Accent 1" w:uiPriority="49"/>
+    <w:lsdException w:name="List Table 5 Dark Accent 1" w:uiPriority="50"/>
+    <w:lsdException w:name="List Table 6 Colorful Accent 1" w:uiPriority="51"/>
+    <w:lsdException w:name="List Table 7 Colorful Accent 1" w:uiPriority="52"/>
+    <w:lsdException w:name="List Table 1 Light Accent 2" w:uiPriority="46"/>
+    <w:lsdException w:name="List Table 2 Accent 2" w:uiPriority="47"/>
+    <w:lsdException w:name="List Table 3 Accent 2" w:uiPriority="48"/>
+    <w:lsdException w:name="List Table 4 Accent 2" w:uiPriority="49"/>
+    <w:lsdException w:name="List Table 5 Dark Accent 2" w:uiPriority="50"/>
+    <w:lsdException w:name="List Table 6 Colorful Accent 2" w:uiPriority="51"/>
+    <w:lsdException w:name="List Table 7 Colorful Accent 2" w:uiPriority="52"/>
+    <w:lsdException w:name="List Table 1 Light Accent 3" w:uiPriority="46"/>
+    <w:lsdException w:name="List Table 2 Accent 3" w:uiPriority="47"/>
+    <w:lsdException w:name="List Table 3 Accent 3" w:uiPriority="48"/>
+    <w:lsdException w:name="List Table 4 Accent 3" w:uiPriority="49"/>
+    <w:lsdException w:name="List Table 5 Dark Accent 3" w:uiPriority="50"/>
+    <w:lsdException w:name="List Table 6 Colorful Accent 3" w:uiPriority="51"/>
+    <w:lsdException w:name="List Table 7 Colorful Accent 3" w:uiPriority="52"/>
+    <w:lsdException w:name="List Table 1 Light Accent 4" w:uiPriority="46"/>
+    <w:lsdException w:name="List Table 2 Accent 4" w:uiPriority="47"/>
+    <w:lsdException w:name="List Table 3 Accent 4" w:uiPriority="48"/>
+    <w:lsdException w:name="List Table 4 Accent 4" w:uiPriority="49"/>
+    <w:lsdException w:name="List Table 5 Dark Accent 4" w:uiPriority="50"/>
+    <w:lsdException w:name="List Table 6 Colorful Accent 4" w:uiPriority="51"/>
+    <w:lsdException w:name="List Table 7 Colorful Accent 4" w:uiPriority="52"/>
+    <w:lsdException w:name="List Table 1 Light Accent 5" w:uiPriority="46"/>
+    <w:lsdException w:name="List Table 2 Accent 5" w:uiPriority="47"/>
+    <w:lsdException w:name="List Table 3 Accent 5" w:uiPriority="48"/>
+    <w:lsdException w:name="List Table 4 Accent 5" w:uiPriority="49"/>
+    <w:lsdException w:name="List Table 5 Dark Accent 5" w:uiPriority="50"/>
+    <w:lsdException w:name="List Table 6 Colorful Accent 5" w:uiPriority="51"/>
+    <w:lsdException w:name="List Table 7 Colorful Accent 5" w:uiPriority="52"/>
+    <w:lsdException w:name="List Table 1 Light Accent 6" w:uiPriority="46"/>
+    <w:lsdException w:name="List Table 2 Accent 6" w:uiPriority="47"/>
+    <w:lsdException w:name="List Table 3 Accent 6" w:uiPriority="48"/>
+    <w:lsdException w:name="List Table 4 Accent 6" w:uiPriority="49"/>
+    <w:lsdException w:name="List Table 5 Dark Accent 6" w:uiPriority="50"/>
+    <w:lsdException w:name="List Table 6 Colorful Accent 6" w:uiPriority="51"/>
+    <w:lsdException w:name="List Table 7 Colorful Accent 6" w:uiPriority="52"/>
+    <w:lsdException w:name="Mention" w:semiHidden="1" w:uiPriority="99" w:unhideWhenUsed="1"/>
+    <w:lsdException w:name="Smart Hyperlink" w:semiHidden="1" w:uiPriority="99" w:unhideWhenUsed="1"/>
+    <w:lsdException w:name="Hashtag" w:semiHidden="1" w:uiPriority="99" w:unhideWhenUsed="1"/>
+    <w:lsdException w:name="Unresolved Mention" w:semiHidden="1" w:uiPriority="99" w:unhideWhenUsed="1"/>
   </w:latentStyles>
   <w:style w:type="paragraph" w:default="1" w:styleId="Normal">
     <w:name w:val="Normal"/>
@@ -13714,196 +14104,6 @@
 </w:styles>
 </file>
 
-<file path=word/stylesWithEffects.xml><?xml version="1.0" encoding="utf-8"?>
-<w:styles xmlns:wpc="http://schemas.microsoft.com/office/word/2010/wordprocessingCanvas" xmlns:mc="http://schemas.openxmlformats.org/markup-compatibility/2006" xmlns:o="urn:schemas-microsoft-com:office:office" xmlns:r="http://schemas.openxmlformats.org/officeDocument/2006/relationships" xmlns:m="http://schemas.openxmlformats.org/officeDocument/2006/math" xmlns:v="urn:schemas-microsoft-com:vml" xmlns:wp14="http://schemas.microsoft.com/office/word/2010/wordprocessingDrawing" xmlns:wp="http://schemas.openxmlformats.org/drawingml/2006/wordprocessingDrawing" xmlns:w10="urn:schemas-microsoft-com:office:word" xmlns:w="http://schemas.openxmlformats.org/wordprocessingml/2006/main" xmlns:w14="http://schemas.microsoft.com/office/word/2010/wordml" xmlns:wpg="http://schemas.microsoft.com/office/word/2010/wordprocessingGroup" xmlns:wpi="http://schemas.microsoft.com/office/word/2010/wordprocessingInk" xmlns:wne="http://schemas.microsoft.com/office/word/2006/wordml" xmlns:wps="http://schemas.microsoft.com/office/word/2010/wordprocessingShape" mc:Ignorable="w14 wp14">
-  <w:docDefaults>
-    <w:rPrDefault>
-      <w:rPr>
-        <w:rFonts w:asciiTheme="minorHAnsi" w:eastAsiaTheme="minorEastAsia" w:hAnsiTheme="minorHAnsi" w:cstheme="minorBidi"/>
-        <w:sz w:val="22"/>
-        <w:szCs w:val="22"/>
-        <w:lang w:val="en-US" w:eastAsia="en-US" w:bidi="ar-SA"/>
-      </w:rPr>
-    </w:rPrDefault>
-    <w:pPrDefault>
-      <w:pPr>
-        <w:spacing w:after="200" w:line="276" w:lineRule="auto"/>
-      </w:pPr>
-    </w:pPrDefault>
-  </w:docDefaults>
-  <w:latentStyles w:defLockedState="0" w:defUIPriority="99" w:defSemiHidden="1" w:defUnhideWhenUsed="1" w:defQFormat="0" w:count="267">
-    <w:lsdException w:name="Normal" w:semiHidden="0" w:uiPriority="0" w:unhideWhenUsed="0" w:qFormat="1"/>
-    <w:lsdException w:name="heading 1" w:semiHidden="0" w:uiPriority="9" w:unhideWhenUsed="0" w:qFormat="1"/>
-    <w:lsdException w:name="heading 2" w:uiPriority="9" w:qFormat="1"/>
-    <w:lsdException w:name="heading 3" w:uiPriority="9" w:qFormat="1"/>
-    <w:lsdException w:name="heading 4" w:uiPriority="9" w:qFormat="1"/>
-    <w:lsdException w:name="heading 5" w:uiPriority="9" w:qFormat="1"/>
-    <w:lsdException w:name="heading 6" w:uiPriority="9" w:qFormat="1"/>
-    <w:lsdException w:name="heading 7" w:uiPriority="9" w:qFormat="1"/>
-    <w:lsdException w:name="heading 8" w:uiPriority="9" w:qFormat="1"/>
-    <w:lsdException w:name="heading 9" w:uiPriority="9" w:qFormat="1"/>
-    <w:lsdException w:name="toc 1" w:uiPriority="39"/>
-    <w:lsdException w:name="toc 2" w:uiPriority="39"/>
-    <w:lsdException w:name="toc 3" w:uiPriority="39"/>
-    <w:lsdException w:name="toc 4" w:uiPriority="39"/>
-    <w:lsdException w:name="toc 5" w:uiPriority="39"/>
-    <w:lsdException w:name="toc 6" w:uiPriority="39"/>
-    <w:lsdException w:name="toc 7" w:uiPriority="39"/>
-    <w:lsdException w:name="toc 8" w:uiPriority="39"/>
-    <w:lsdException w:name="toc 9" w:uiPriority="39"/>
-    <w:lsdException w:name="caption" w:uiPriority="35" w:qFormat="1"/>
-    <w:lsdException w:name="Title" w:semiHidden="0" w:uiPriority="10" w:unhideWhenUsed="0" w:qFormat="1"/>
-    <w:lsdException w:name="Default Paragraph Font" w:uiPriority="1"/>
-    <w:lsdException w:name="Subtitle" w:semiHidden="0" w:uiPriority="11" w:unhideWhenUsed="0" w:qFormat="1"/>
-    <w:lsdException w:name="Strong" w:semiHidden="0" w:uiPriority="22" w:unhideWhenUsed="0" w:qFormat="1"/>
-    <w:lsdException w:name="Emphasis" w:semiHidden="0" w:uiPriority="20" w:unhideWhenUsed="0" w:qFormat="1"/>
-    <w:lsdException w:name="Table Grid" w:semiHidden="0" w:uiPriority="59" w:unhideWhenUsed="0"/>
-    <w:lsdException w:name="Placeholder Text" w:unhideWhenUsed="0"/>
-    <w:lsdException w:name="No Spacing" w:semiHidden="0" w:uiPriority="1" w:unhideWhenUsed="0" w:qFormat="1"/>
-    <w:lsdException w:name="Light Shading" w:semiHidden="0" w:uiPriority="60" w:unhideWhenUsed="0"/>
-    <w:lsdException w:name="Light List" w:semiHidden="0" w:uiPriority="61" w:unhideWhenUsed="0"/>
-    <w:lsdException w:name="Light Grid" w:semiHidden="0" w:uiPriority="62" w:unhideWhenUsed="0"/>
-    <w:lsdException w:name="Medium Shading 1" w:semiHidden="0" w:uiPriority="63" w:unhideWhenUsed="0"/>
-    <w:lsdException w:name="Medium Shading 2" w:semiHidden="0" w:uiPriority="64" w:unhideWhenUsed="0"/>
-    <w:lsdException w:name="Medium List 1" w:semiHidden="0" w:uiPriority="65" w:unhideWhenUsed="0"/>
-    <w:lsdException w:name="Medium List 2" w:semiHidden="0" w:uiPriority="66" w:unhideWhenUsed="0"/>
-    <w:lsdException w:name="Medium Grid 1" w:semiHidden="0" w:uiPriority="67" w:unhideWhenUsed="0"/>
-    <w:lsdException w:name="Medium Grid 2" w:semiHidden="0" w:uiPriority="68" w:unhideWhenUsed="0"/>
-    <w:lsdException w:name="Medium Grid 3" w:semiHidden="0" w:uiPriority="69" w:unhideWhenUsed="0"/>
-    <w:lsdException w:name="Dark List" w:semiHidden="0" w:uiPriority="70" w:unhideWhenUsed="0"/>
-    <w:lsdException w:name="Colorful Shading" w:semiHidden="0" w:uiPriority="71" w:unhideWhenUsed="0"/>
-    <w:lsdException w:name="Colorful List" w:semiHidden="0" w:uiPriority="72" w:unhideWhenUsed="0"/>
-    <w:lsdException w:name="Colorful Grid" w:semiHidden="0" w:uiPriority="73" w:unhideWhenUsed="0"/>
-    <w:lsdException w:name="Light Shading Accent 1" w:semiHidden="0" w:uiPriority="60" w:unhideWhenUsed="0"/>
-    <w:lsdException w:name="Light List Accent 1" w:semiHidden="0" w:uiPriority="61" w:unhideWhenUsed="0"/>
-    <w:lsdException w:name="Light Grid Accent 1" w:semiHidden="0" w:uiPriority="62" w:unhideWhenUsed="0"/>
-    <w:lsdException w:name="Medium Shading 1 Accent 1" w:semiHidden="0" w:uiPriority="63" w:unhideWhenUsed="0"/>
-    <w:lsdException w:name="Medium Shading 2 Accent 1" w:semiHidden="0" w:uiPriority="64" w:unhideWhenUsed="0"/>
-    <w:lsdException w:name="Medium List 1 Accent 1" w:semiHidden="0" w:uiPriority="65" w:unhideWhenUsed="0"/>
-    <w:lsdException w:name="Revision" w:unhideWhenUsed="0"/>
-    <w:lsdException w:name="List Paragraph" w:semiHidden="0" w:uiPriority="34" w:unhideWhenUsed="0" w:qFormat="1"/>
-    <w:lsdException w:name="Quote" w:semiHidden="0" w:uiPriority="29" w:unhideWhenUsed="0" w:qFormat="1"/>
-    <w:lsdException w:name="Intense Quote" w:semiHidden="0" w:uiPriority="30" w:unhideWhenUsed="0" w:qFormat="1"/>
-    <w:lsdException w:name="Medium List 2 Accent 1" w:semiHidden="0" w:uiPriority="66" w:unhideWhenUsed="0"/>
-    <w:lsdException w:name="Medium Grid 1 Accent 1" w:semiHidden="0" w:uiPriority="67" w:unhideWhenUsed="0"/>
-    <w:lsdException w:name="Medium Grid 2 Accent 1" w:semiHidden="0" w:uiPriority="68" w:unhideWhenUsed="0"/>
-    <w:lsdException w:name="Medium Grid 3 Accent 1" w:semiHidden="0" w:uiPriority="69" w:unhideWhenUsed="0"/>
-    <w:lsdException w:name="Dark List Accent 1" w:semiHidden="0" w:uiPriority="70" w:unhideWhenUsed="0"/>
-    <w:lsdException w:name="Colorful Shading Accent 1" w:semiHidden="0" w:uiPriority="71" w:unhideWhenUsed="0"/>
-    <w:lsdException w:name="Colorful List Accent 1" w:semiHidden="0" w:uiPriority="72" w:unhideWhenUsed="0"/>
-    <w:lsdException w:name="Colorful Grid Accent 1" w:semiHidden="0" w:uiPriority="73" w:unhideWhenUsed="0"/>
-    <w:lsdException w:name="Light Shading Accent 2" w:semiHidden="0" w:uiPriority="60" w:unhideWhenUsed="0"/>
-    <w:lsdException w:name="Light List Accent 2" w:semiHidden="0" w:uiPriority="61" w:unhideWhenUsed="0"/>
-    <w:lsdException w:name="Light Grid Accent 2" w:semiHidden="0" w:uiPriority="62" w:unhideWhenUsed="0"/>
-    <w:lsdException w:name="Medium Shading 1 Accent 2" w:semiHidden="0" w:uiPriority="63" w:unhideWhenUsed="0"/>
-    <w:lsdException w:name="Medium Shading 2 Accent 2" w:semiHidden="0" w:uiPriority="64" w:unhideWhenUsed="0"/>
-    <w:lsdException w:name="Medium List 1 Accent 2" w:semiHidden="0" w:uiPriority="65" w:unhideWhenUsed="0"/>
-    <w:lsdException w:name="Medium List 2 Accent 2" w:semiHidden="0" w:uiPriority="66" w:unhideWhenUsed="0"/>
-    <w:lsdException w:name="Medium Grid 1 Accent 2" w:semiHidden="0" w:uiPriority="67" w:unhideWhenUsed="0"/>
-    <w:lsdException w:name="Medium Grid 2 Accent 2" w:semiHidden="0" w:uiPriority="68" w:unhideWhenUsed="0"/>
-    <w:lsdException w:name="Medium Grid 3 Accent 2" w:semiHidden="0" w:uiPriority="69" w:unhideWhenUsed="0"/>
-    <w:lsdException w:name="Dark List Accent 2" w:semiHidden="0" w:uiPriority="70" w:unhideWhenUsed="0"/>
-    <w:lsdException w:name="Colorful Shading Accent 2" w:semiHidden="0" w:uiPriority="71" w:unhideWhenUsed="0"/>
-    <w:lsdException w:name="Colorful List Accent 2" w:semiHidden="0" w:uiPriority="72" w:unhideWhenUsed="0"/>
-    <w:lsdException w:name="Colorful Grid Accent 2" w:semiHidden="0" w:uiPriority="73" w:unhideWhenUsed="0"/>
-    <w:lsdException w:name="Light Shading Accent 3" w:semiHidden="0" w:uiPriority="60" w:unhideWhenUsed="0"/>
-    <w:lsdException w:name="Light List Accent 3" w:semiHidden="0" w:uiPriority="61" w:unhideWhenUsed="0"/>
-    <w:lsdException w:name="Light Grid Accent 3" w:semiHidden="0" w:uiPriority="62" w:unhideWhenUsed="0"/>
-    <w:lsdException w:name="Medium Shading 1 Accent 3" w:semiHidden="0" w:uiPriority="63" w:unhideWhenUsed="0"/>
-    <w:lsdException w:name="Medium Shading 2 Accent 3" w:semiHidden="0" w:uiPriority="64" w:unhideWhenUsed="0"/>
-    <w:lsdException w:name="Medium List 1 Accent 3" w:semiHidden="0" w:uiPriority="65" w:unhideWhenUsed="0"/>
-    <w:lsdException w:name="Medium List 2 Accent 3" w:semiHidden="0" w:uiPriority="66" w:unhideWhenUsed="0"/>
-    <w:lsdException w:name="Medium Grid 1 Accent 3" w:semiHidden="0" w:uiPriority="67" w:unhideWhenUsed="0"/>
-    <w:lsdException w:name="Medium Grid 2 Accent 3" w:semiHidden="0" w:uiPriority="68" w:unhideWhenUsed="0"/>
-    <w:lsdException w:name="Medium Grid 3 Accent 3" w:semiHidden="0" w:uiPriority="69" w:unhideWhenUsed="0"/>
-    <w:lsdException w:name="Dark List Accent 3" w:semiHidden="0" w:uiPriority="70" w:unhideWhenUsed="0"/>
-    <w:lsdException w:name="Colorful Shading Accent 3" w:semiHidden="0" w:uiPriority="71" w:unhideWhenUsed="0"/>
-    <w:lsdException w:name="Colorful List Accent 3" w:semiHidden="0" w:uiPriority="72" w:unhideWhenUsed="0"/>
-    <w:lsdException w:name="Colorful Grid Accent 3" w:semiHidden="0" w:uiPriority="73" w:unhideWhenUsed="0"/>
-    <w:lsdException w:name="Light Shading Accent 4" w:semiHidden="0" w:uiPriority="60" w:unhideWhenUsed="0"/>
-    <w:lsdException w:name="Light List Accent 4" w:semiHidden="0" w:uiPriority="61" w:unhideWhenUsed="0"/>
-    <w:lsdException w:name="Light Grid Accent 4" w:semiHidden="0" w:uiPriority="62" w:unhideWhenUsed="0"/>
-    <w:lsdException w:name="Medium Shading 1 Accent 4" w:semiHidden="0" w:uiPriority="63" w:unhideWhenUsed="0"/>
-    <w:lsdException w:name="Medium Shading 2 Accent 4" w:semiHidden="0" w:uiPriority="64" w:unhideWhenUsed="0"/>
-    <w:lsdException w:name="Medium List 1 Accent 4" w:semiHidden="0" w:uiPriority="65" w:unhideWhenUsed="0"/>
-    <w:lsdException w:name="Medium List 2 Accent 4" w:semiHidden="0" w:uiPriority="66" w:unhideWhenUsed="0"/>
-    <w:lsdException w:name="Medium Grid 1 Accent 4" w:semiHidden="0" w:uiPriority="67" w:unhideWhenUsed="0"/>
-    <w:lsdException w:name="Medium Grid 2 Accent 4" w:semiHidden="0" w:uiPriority="68" w:unhideWhenUsed="0"/>
-    <w:lsdException w:name="Medium Grid 3 Accent 4" w:semiHidden="0" w:uiPriority="69" w:unhideWhenUsed="0"/>
-    <w:lsdException w:name="Dark List Accent 4" w:semiHidden="0" w:uiPriority="70" w:unhideWhenUsed="0"/>
-    <w:lsdException w:name="Colorful Shading Accent 4" w:semiHidden="0" w:uiPriority="71" w:unhideWhenUsed="0"/>
-    <w:lsdException w:name="Colorful List Accent 4" w:semiHidden="0" w:uiPriority="72" w:unhideWhenUsed="0"/>
-    <w:lsdException w:name="Colorful Grid Accent 4" w:semiHidden="0" w:uiPriority="73" w:unhideWhenUsed="0"/>
-    <w:lsdException w:name="Light Shading Accent 5" w:semiHidden="0" w:uiPriority="60" w:unhideWhenUsed="0"/>
-    <w:lsdException w:name="Light List Accent 5" w:semiHidden="0" w:uiPriority="61" w:unhideWhenUsed="0"/>
-    <w:lsdException w:name="Light Grid Accent 5" w:semiHidden="0" w:uiPriority="62" w:unhideWhenUsed="0"/>
-    <w:lsdException w:name="Medium Shading 1 Accent 5" w:semiHidden="0" w:uiPriority="63" w:unhideWhenUsed="0"/>
-    <w:lsdException w:name="Medium Shading 2 Accent 5" w:semiHidden="0" w:uiPriority="64" w:unhideWhenUsed="0"/>
-    <w:lsdException w:name="Medium List 1 Accent 5" w:semiHidden="0" w:uiPriority="65" w:unhideWhenUsed="0"/>
-    <w:lsdException w:name="Medium List 2 Accent 5" w:semiHidden="0" w:uiPriority="66" w:unhideWhenUsed="0"/>
-    <w:lsdException w:name="Medium Grid 1 Accent 5" w:semiHidden="0" w:uiPriority="67" w:unhideWhenUsed="0"/>
-    <w:lsdException w:name="Medium Grid 2 Accent 5" w:semiHidden="0" w:uiPriority="68" w:unhideWhenUsed="0"/>
-    <w:lsdException w:name="Medium Grid 3 Accent 5" w:semiHidden="0" w:uiPriority="69" w:unhideWhenUsed="0"/>
-    <w:lsdException w:name="Dark List Accent 5" w:semiHidden="0" w:uiPriority="70" w:unhideWhenUsed="0"/>
-    <w:lsdException w:name="Colorful Shading Accent 5" w:semiHidden="0" w:uiPriority="71" w:unhideWhenUsed="0"/>
-    <w:lsdException w:name="Colorful List Accent 5" w:semiHidden="0" w:uiPriority="72" w:unhideWhenUsed="0"/>
-    <w:lsdException w:name="Colorful Grid Accent 5" w:semiHidden="0" w:uiPriority="73" w:unhideWhenUsed="0"/>
-    <w:lsdException w:name="Light Shading Accent 6" w:semiHidden="0" w:uiPriority="60" w:unhideWhenUsed="0"/>
-    <w:lsdException w:name="Light List Accent 6" w:semiHidden="0" w:uiPriority="61" w:unhideWhenUsed="0"/>
-    <w:lsdException w:name="Light Grid Accent 6" w:semiHidden="0" w:uiPriority="62" w:unhideWhenUsed="0"/>
-    <w:lsdException w:name="Medium Shading 1 Accent 6" w:semiHidden="0" w:uiPriority="63" w:unhideWhenUsed="0"/>
-    <w:lsdException w:name="Medium Shading 2 Accent 6" w:semiHidden="0" w:uiPriority="64" w:unhideWhenUsed="0"/>
-    <w:lsdException w:name="Medium List 1 Accent 6" w:semiHidden="0" w:uiPriority="65" w:unhideWhenUsed="0"/>
-    <w:lsdException w:name="Medium List 2 Accent 6" w:semiHidden="0" w:uiPriority="66" w:unhideWhenUsed="0"/>
-    <w:lsdException w:name="Medium Grid 1 Accent 6" w:semiHidden="0" w:uiPriority="67" w:unhideWhenUsed="0"/>
-    <w:lsdException w:name="Medium Grid 2 Accent 6" w:semiHidden="0" w:uiPriority="68" w:unhideWhenUsed="0"/>
-    <w:lsdException w:name="Medium Grid 3 Accent 6" w:semiHidden="0" w:uiPriority="69" w:unhideWhenUsed="0"/>
-    <w:lsdException w:name="Dark List Accent 6" w:semiHidden="0" w:uiPriority="70" w:unhideWhenUsed="0"/>
-    <w:lsdException w:name="Colorful Shading Accent 6" w:semiHidden="0" w:uiPriority="71" w:unhideWhenUsed="0"/>
-    <w:lsdException w:name="Colorful List Accent 6" w:semiHidden="0" w:uiPriority="72" w:unhideWhenUsed="0"/>
-    <w:lsdException w:name="Colorful Grid Accent 6" w:semiHidden="0" w:uiPriority="73" w:unhideWhenUsed="0"/>
-    <w:lsdException w:name="Subtle Emphasis" w:semiHidden="0" w:uiPriority="19" w:unhideWhenUsed="0" w:qFormat="1"/>
-    <w:lsdException w:name="Intense Emphasis" w:semiHidden="0" w:uiPriority="21" w:unhideWhenUsed="0" w:qFormat="1"/>
-    <w:lsdException w:name="Subtle Reference" w:semiHidden="0" w:uiPriority="31" w:unhideWhenUsed="0" w:qFormat="1"/>
-    <w:lsdException w:name="Intense Reference" w:semiHidden="0" w:uiPriority="32" w:unhideWhenUsed="0" w:qFormat="1"/>
-    <w:lsdException w:name="Book Title" w:semiHidden="0" w:uiPriority="33" w:unhideWhenUsed="0" w:qFormat="1"/>
-    <w:lsdException w:name="Bibliography" w:uiPriority="37"/>
-    <w:lsdException w:name="TOC Heading" w:uiPriority="39" w:qFormat="1"/>
-  </w:latentStyles>
-  <w:style w:type="paragraph" w:default="1" w:styleId="Normal">
-    <w:name w:val="Normal"/>
-    <w:qFormat/>
-  </w:style>
-  <w:style w:type="character" w:default="1" w:styleId="DefaultParagraphFont">
-    <w:name w:val="Default Paragraph Font"/>
-    <w:uiPriority w:val="1"/>
-    <w:semiHidden/>
-    <w:unhideWhenUsed/>
-  </w:style>
-  <w:style w:type="table" w:default="1" w:styleId="TableNormal">
-    <w:name w:val="Normal Table"/>
-    <w:uiPriority w:val="99"/>
-    <w:semiHidden/>
-    <w:unhideWhenUsed/>
-    <w:tblPr>
-      <w:tblInd w:w="0" w:type="dxa"/>
-      <w:tblCellMar>
-        <w:top w:w="0" w:type="dxa"/>
-        <w:left w:w="108" w:type="dxa"/>
-        <w:bottom w:w="0" w:type="dxa"/>
-        <w:right w:w="108" w:type="dxa"/>
-      </w:tblCellMar>
-    </w:tblPr>
-  </w:style>
-  <w:style w:type="numbering" w:default="1" w:styleId="NoList">
-    <w:name w:val="No List"/>
-    <w:uiPriority w:val="99"/>
-    <w:semiHidden/>
-    <w:unhideWhenUsed/>
-  </w:style>
-</w:styles>
-</file>
-
 <file path=word/theme/theme1.xml><?xml version="1.0" encoding="utf-8"?>
 <a:theme xmlns:a="http://schemas.openxmlformats.org/drawingml/2006/main" name="Office Theme">
   <a:themeElements>
@@ -14193,7 +14393,7 @@
   <a:extraClrSchemeLst/>
   <a:extLst>
     <a:ext uri="{05A4C25C-085E-4340-85A3-A5531E510DB2}">
-      <thm15:themeFamily xmlns:thm15="http://schemas.microsoft.com/office/thememl/2012/main" xmlns="" name="Office Theme" id="{62F939B6-93AF-4DB8-9C6B-D6C7DFDC589F}" vid="{4A3C46E8-61CC-4603-A589-7422A47A8E4A}"/>
+      <thm15:themeFamily xmlns:thm15="http://schemas.microsoft.com/office/thememl/2012/main" name="Office Theme" id="{62F939B6-93AF-4DB8-9C6B-D6C7DFDC589F}" vid="{4A3C46E8-61CC-4603-A589-7422A47A8E4A}"/>
     </a:ext>
   </a:extLst>
 </a:theme>
@@ -14204,7 +14404,7 @@
 </file>
 
 <file path=customXml/itemProps1.xml><?xml version="1.0" encoding="utf-8"?>
-<ds:datastoreItem xmlns:ds="http://schemas.openxmlformats.org/officeDocument/2006/customXml" ds:itemID="{BE09CC81-A909-4AD2-8AF8-205543D469E9}">
+<ds:datastoreItem xmlns:ds="http://schemas.openxmlformats.org/officeDocument/2006/customXml" ds:itemID="{BA881FCB-9FE4-4E46-BCA6-6134A46876CA}">
   <ds:schemaRefs>
     <ds:schemaRef ds:uri="http://schemas.openxmlformats.org/officeDocument/2006/bibliography"/>
   </ds:schemaRefs>

</xml_diff>

<commit_message>
updated project charter timeline per Colton
</commit_message>
<xml_diff>
--- a/documents/Project_Charter_LeafDiskAnalyzer.docx
+++ b/documents/Project_Charter_LeafDiskAnalyzer.docx
@@ -504,23 +504,7 @@
                 <w:rFonts w:ascii="Times New Roman" w:hAnsi="Times New Roman"/>
                 <w:i/>
               </w:rPr>
-              <w:t xml:space="preserve">Dr. </w:t>
-            </w:r>
-            <w:proofErr w:type="spellStart"/>
-            <w:r>
-              <w:rPr>
-                <w:rFonts w:ascii="Times New Roman" w:hAnsi="Times New Roman"/>
-                <w:i/>
-              </w:rPr>
-              <w:t>Razib</w:t>
-            </w:r>
-            <w:proofErr w:type="spellEnd"/>
-            <w:r>
-              <w:rPr>
-                <w:rFonts w:ascii="Times New Roman" w:hAnsi="Times New Roman"/>
-                <w:i/>
-              </w:rPr>
-              <w:t xml:space="preserve"> Iqbal</w:t>
+              <w:t>Dr. Razib Iqbal</w:t>
             </w:r>
           </w:p>
         </w:tc>
@@ -542,8 +526,6 @@
               </w:rPr>
               <w:t>02/02/2019</w:t>
             </w:r>
-            <w:bookmarkStart w:id="2" w:name="_GoBack"/>
-            <w:bookmarkEnd w:id="2"/>
           </w:p>
         </w:tc>
       </w:tr>
@@ -2751,19 +2733,19 @@
       <w:pPr>
         <w:pStyle w:val="Heading1"/>
       </w:pPr>
-      <w:bookmarkStart w:id="3" w:name="_Toc523878297"/>
-      <w:bookmarkStart w:id="4" w:name="_Toc436203377"/>
-      <w:bookmarkStart w:id="5" w:name="_Toc452813577"/>
+      <w:bookmarkStart w:id="2" w:name="_Toc523878297"/>
+      <w:bookmarkStart w:id="3" w:name="_Toc436203377"/>
+      <w:bookmarkStart w:id="4" w:name="_Toc452813577"/>
       <w:bookmarkEnd w:id="0"/>
       <w:r>
         <w:br w:type="page"/>
       </w:r>
-      <w:bookmarkStart w:id="6" w:name="_Toc536383083"/>
+      <w:bookmarkStart w:id="5" w:name="_Toc536383083"/>
       <w:r>
         <w:lastRenderedPageBreak/>
         <w:t>Introduction</w:t>
       </w:r>
-      <w:bookmarkEnd w:id="6"/>
+      <w:bookmarkEnd w:id="5"/>
     </w:p>
     <w:p>
       <w:pPr>
@@ -2772,26 +2754,26 @@
           <w:rFonts w:cs="Times New Roman"/>
         </w:rPr>
       </w:pPr>
-      <w:bookmarkStart w:id="7" w:name="_Toc105907880"/>
-      <w:bookmarkStart w:id="8" w:name="_Toc106079190"/>
-      <w:bookmarkStart w:id="9" w:name="_Toc106079515"/>
-      <w:bookmarkStart w:id="10" w:name="_Toc106079784"/>
-      <w:bookmarkStart w:id="11" w:name="_Toc107027560"/>
-      <w:bookmarkStart w:id="12" w:name="_Toc107027770"/>
-      <w:bookmarkStart w:id="13" w:name="_Toc536383084"/>
+      <w:bookmarkStart w:id="6" w:name="_Toc105907880"/>
+      <w:bookmarkStart w:id="7" w:name="_Toc106079190"/>
+      <w:bookmarkStart w:id="8" w:name="_Toc106079515"/>
+      <w:bookmarkStart w:id="9" w:name="_Toc106079784"/>
+      <w:bookmarkStart w:id="10" w:name="_Toc107027560"/>
+      <w:bookmarkStart w:id="11" w:name="_Toc107027770"/>
+      <w:bookmarkStart w:id="12" w:name="_Toc536383084"/>
       <w:r>
         <w:rPr>
           <w:rFonts w:cs="Times New Roman"/>
         </w:rPr>
         <w:t>Purpose of Project Charter</w:t>
       </w:r>
+      <w:bookmarkEnd w:id="6"/>
       <w:bookmarkEnd w:id="7"/>
       <w:bookmarkEnd w:id="8"/>
       <w:bookmarkEnd w:id="9"/>
       <w:bookmarkEnd w:id="10"/>
       <w:bookmarkEnd w:id="11"/>
       <w:bookmarkEnd w:id="12"/>
-      <w:bookmarkEnd w:id="13"/>
     </w:p>
     <w:p>
       <w:pPr>
@@ -2801,12 +2783,12 @@
           <w:color w:val="auto"/>
         </w:rPr>
       </w:pPr>
-      <w:bookmarkStart w:id="14" w:name="_Toc105907881"/>
-      <w:bookmarkStart w:id="15" w:name="_Toc106079191"/>
-      <w:bookmarkStart w:id="16" w:name="_Toc106079516"/>
-      <w:bookmarkStart w:id="17" w:name="_Toc106079785"/>
-      <w:bookmarkStart w:id="18" w:name="_Toc107027561"/>
-      <w:bookmarkStart w:id="19" w:name="_Toc107027771"/>
+      <w:bookmarkStart w:id="13" w:name="_Toc105907881"/>
+      <w:bookmarkStart w:id="14" w:name="_Toc106079191"/>
+      <w:bookmarkStart w:id="15" w:name="_Toc106079516"/>
+      <w:bookmarkStart w:id="16" w:name="_Toc106079785"/>
+      <w:bookmarkStart w:id="17" w:name="_Toc107027561"/>
+      <w:bookmarkStart w:id="18" w:name="_Toc107027771"/>
       <w:r>
         <w:rPr>
           <w:i w:val="0"/>
@@ -2884,141 +2866,195 @@
       <w:pPr>
         <w:pStyle w:val="Heading1"/>
       </w:pPr>
-      <w:bookmarkStart w:id="20" w:name="_Toc536383085"/>
+      <w:bookmarkStart w:id="19" w:name="_Toc536383085"/>
       <w:r>
         <w:t>project And Prod</w:t>
       </w:r>
+      <w:bookmarkEnd w:id="13"/>
       <w:bookmarkEnd w:id="14"/>
       <w:bookmarkEnd w:id="15"/>
       <w:bookmarkEnd w:id="16"/>
       <w:bookmarkEnd w:id="17"/>
       <w:bookmarkEnd w:id="18"/>
+      <w:r>
+        <w:t>uct Overview</w:t>
+      </w:r>
       <w:bookmarkEnd w:id="19"/>
-      <w:r>
-        <w:t>uct Overview</w:t>
+    </w:p>
+    <w:p>
+      <w:pPr>
+        <w:pStyle w:val="InfoBlue"/>
+        <w:rPr>
+          <w:i w:val="0"/>
+          <w:color w:val="auto"/>
+        </w:rPr>
+      </w:pPr>
+      <w:r>
+        <w:rPr>
+          <w:i w:val="0"/>
+          <w:color w:val="auto"/>
+        </w:rPr>
+        <w:t xml:space="preserve">The team of Emily Box, Colton Eddy, Erica Gitlin, Connor Jansen, Kyle Sargent, and Alex Wilson, hereafter referred to as Group 2, will be assisted and instructed by Dr. Razib Iqbal and working </w:t>
+      </w:r>
+      <w:r>
+        <w:rPr>
+          <w:i w:val="0"/>
+          <w:color w:val="auto"/>
+        </w:rPr>
+        <w:t xml:space="preserve">with Dr. Laszlo Kovacs from Missouri State </w:t>
+      </w:r>
+      <w:r>
+        <w:rPr>
+          <w:i w:val="0"/>
+          <w:color w:val="auto"/>
+        </w:rPr>
+        <w:t>University</w:t>
+      </w:r>
+      <w:r>
+        <w:rPr>
+          <w:i w:val="0"/>
+          <w:color w:val="auto"/>
+        </w:rPr>
+        <w:t xml:space="preserve"> to work on and develop a specialized software</w:t>
+      </w:r>
+      <w:r>
+        <w:rPr>
+          <w:i w:val="0"/>
+          <w:color w:val="auto"/>
+        </w:rPr>
+        <w:t>. This software will be able to analyze pictures of grade leaf disks and return a ratio of how much of the leaf disk is infected with a specific pathogen.</w:t>
+      </w:r>
+      <w:r>
+        <w:rPr>
+          <w:i w:val="0"/>
+          <w:color w:val="auto"/>
+        </w:rPr>
+        <w:t xml:space="preserve"> The project will be worked on from January 16</w:t>
+      </w:r>
+      <w:r>
+        <w:rPr>
+          <w:i w:val="0"/>
+          <w:color w:val="auto"/>
+          <w:vertAlign w:val="superscript"/>
+        </w:rPr>
+        <w:t>th</w:t>
+      </w:r>
+      <w:r>
+        <w:rPr>
+          <w:i w:val="0"/>
+          <w:color w:val="auto"/>
+        </w:rPr>
+        <w:t>, 2019 to May 6</w:t>
+      </w:r>
+      <w:r>
+        <w:rPr>
+          <w:i w:val="0"/>
+          <w:color w:val="auto"/>
+          <w:vertAlign w:val="superscript"/>
+        </w:rPr>
+        <w:t>th</w:t>
+      </w:r>
+      <w:r>
+        <w:rPr>
+          <w:i w:val="0"/>
+          <w:color w:val="auto"/>
+        </w:rPr>
+        <w:t>, 2019 and has no allocated budget or funds.</w:t>
+      </w:r>
+    </w:p>
+    <w:p>
+      <w:pPr>
+        <w:pStyle w:val="Heading1"/>
+      </w:pPr>
+      <w:bookmarkStart w:id="20" w:name="_Toc536383086"/>
+      <w:r>
+        <w:t>Justification</w:t>
       </w:r>
       <w:bookmarkEnd w:id="20"/>
     </w:p>
     <w:p>
       <w:pPr>
-        <w:pStyle w:val="InfoBlue"/>
-        <w:rPr>
-          <w:i w:val="0"/>
-          <w:color w:val="auto"/>
-        </w:rPr>
-      </w:pPr>
-      <w:r>
-        <w:rPr>
-          <w:i w:val="0"/>
-          <w:color w:val="auto"/>
-        </w:rPr>
-        <w:t xml:space="preserve">The team of Emily Box, Colton Eddy, Erica Gitlin, Connor Jansen, Kyle Sargent, and Alex Wilson, hereafter referred to as Group 2, will be assisted and instructed by Dr. </w:t>
-      </w:r>
-      <w:proofErr w:type="spellStart"/>
-      <w:r>
-        <w:rPr>
-          <w:i w:val="0"/>
-          <w:color w:val="auto"/>
-        </w:rPr>
-        <w:t>Razib</w:t>
-      </w:r>
-      <w:proofErr w:type="spellEnd"/>
-      <w:r>
-        <w:rPr>
-          <w:i w:val="0"/>
-          <w:color w:val="auto"/>
-        </w:rPr>
-        <w:t xml:space="preserve"> Iqbal and working </w:t>
-      </w:r>
-      <w:r>
-        <w:rPr>
-          <w:i w:val="0"/>
-          <w:color w:val="auto"/>
-        </w:rPr>
-        <w:t xml:space="preserve">with Dr. Laszlo Kovacs from Missouri State </w:t>
-      </w:r>
-      <w:r>
-        <w:rPr>
-          <w:i w:val="0"/>
-          <w:color w:val="auto"/>
-        </w:rPr>
-        <w:t>University</w:t>
-      </w:r>
-      <w:r>
-        <w:rPr>
-          <w:i w:val="0"/>
-          <w:color w:val="auto"/>
-        </w:rPr>
-        <w:t xml:space="preserve"> to work on and develop a specialized software</w:t>
-      </w:r>
-      <w:r>
-        <w:rPr>
-          <w:i w:val="0"/>
-          <w:color w:val="auto"/>
-        </w:rPr>
-        <w:t>. This software will be able to analyze pictures of grade leaf disks and return a ratio of how much of the leaf disk is infected with a specific pathogen.</w:t>
-      </w:r>
-      <w:r>
-        <w:rPr>
-          <w:i w:val="0"/>
-          <w:color w:val="auto"/>
-        </w:rPr>
-        <w:t xml:space="preserve"> The project will be worked on from January 16</w:t>
-      </w:r>
-      <w:r>
-        <w:rPr>
-          <w:i w:val="0"/>
-          <w:color w:val="auto"/>
-          <w:vertAlign w:val="superscript"/>
-        </w:rPr>
-        <w:t>th</w:t>
-      </w:r>
-      <w:r>
-        <w:rPr>
-          <w:i w:val="0"/>
-          <w:color w:val="auto"/>
-        </w:rPr>
-        <w:t>, 2019 to May 6</w:t>
-      </w:r>
-      <w:r>
-        <w:rPr>
-          <w:i w:val="0"/>
-          <w:color w:val="auto"/>
-          <w:vertAlign w:val="superscript"/>
-        </w:rPr>
-        <w:t>th</w:t>
-      </w:r>
-      <w:r>
-        <w:rPr>
-          <w:i w:val="0"/>
-          <w:color w:val="auto"/>
-        </w:rPr>
-        <w:t>, 2019 and has no allocated budget or funds.</w:t>
-      </w:r>
-    </w:p>
-    <w:p>
-      <w:pPr>
-        <w:pStyle w:val="Heading1"/>
-      </w:pPr>
-      <w:bookmarkStart w:id="21" w:name="_Toc536383086"/>
-      <w:r>
-        <w:t>Justification</w:t>
+        <w:pStyle w:val="Heading2"/>
+        <w:rPr>
+          <w:rFonts w:cs="Times New Roman"/>
+        </w:rPr>
+      </w:pPr>
+      <w:bookmarkStart w:id="21" w:name="_Toc536383087"/>
+      <w:r>
+        <w:rPr>
+          <w:rFonts w:cs="Times New Roman"/>
+        </w:rPr>
+        <w:t>Business Need</w:t>
       </w:r>
       <w:bookmarkEnd w:id="21"/>
     </w:p>
     <w:p>
       <w:pPr>
+        <w:pStyle w:val="InfoBlue"/>
+        <w:rPr>
+          <w:i w:val="0"/>
+          <w:color w:val="auto"/>
+        </w:rPr>
+      </w:pPr>
+      <w:r>
+        <w:rPr>
+          <w:color w:val="auto"/>
+        </w:rPr>
+        <w:t xml:space="preserve"> </w:t>
+      </w:r>
+      <w:r>
+        <w:rPr>
+          <w:i w:val="0"/>
+          <w:color w:val="auto"/>
+        </w:rPr>
+        <w:t>A program, using image analysis, to quantify the amount of downy mildew (</w:t>
+      </w:r>
+      <w:proofErr w:type="spellStart"/>
+      <w:r>
+        <w:rPr>
+          <w:i w:val="0"/>
+          <w:color w:val="auto"/>
+        </w:rPr>
+        <w:t>Plasmopara</w:t>
+      </w:r>
+      <w:proofErr w:type="spellEnd"/>
+      <w:r>
+        <w:rPr>
+          <w:i w:val="0"/>
+          <w:color w:val="auto"/>
+        </w:rPr>
+        <w:t xml:space="preserve"> </w:t>
+      </w:r>
+      <w:proofErr w:type="spellStart"/>
+      <w:r>
+        <w:rPr>
+          <w:i w:val="0"/>
+          <w:color w:val="auto"/>
+        </w:rPr>
+        <w:t>viticola</w:t>
+      </w:r>
+      <w:proofErr w:type="spellEnd"/>
+      <w:r>
+        <w:rPr>
+          <w:i w:val="0"/>
+          <w:color w:val="auto"/>
+        </w:rPr>
+        <w:t>) growing on grapevine plants will assist in the ability to determine which genes in the plant will lead to higher resistance against the pathogen. If the gene leading to this resistance can be determined, this can lessen the loss in the wine production business that is caused by this mildew. This will also lessen the amount of harmful chemicals businesses need to use to get rid of this mildew, which cuts out the cost of these chemical while also causing less damage to the environment.</w:t>
+      </w:r>
+    </w:p>
+    <w:p>
+      <w:pPr>
         <w:pStyle w:val="Heading2"/>
         <w:rPr>
           <w:rFonts w:cs="Times New Roman"/>
         </w:rPr>
       </w:pPr>
-      <w:bookmarkStart w:id="22" w:name="_Toc536383087"/>
+      <w:bookmarkStart w:id="22" w:name="_Toc536383088"/>
       <w:r>
         <w:rPr>
           <w:rFonts w:cs="Times New Roman"/>
         </w:rPr>
-        <w:t>Business Need</w:t>
+        <w:t>Public Health and Business Impact</w:t>
       </w:r>
       <w:bookmarkEnd w:id="22"/>
     </w:p>
@@ -3032,116 +3068,46 @@
       </w:pPr>
       <w:r>
         <w:rPr>
-          <w:color w:val="auto"/>
-        </w:rPr>
-        <w:t xml:space="preserve"> </w:t>
-      </w:r>
-      <w:r>
-        <w:rPr>
           <w:i w:val="0"/>
           <w:color w:val="auto"/>
         </w:rPr>
-        <w:t>A program, using image analysis, to quantify the amount of downy mildew (</w:t>
-      </w:r>
-      <w:proofErr w:type="spellStart"/>
+        <w:t>This system will collect numerical information based on the photos provided to quantify the amount of downy mild present of various types of grapevine plants. This will facilitate in the research for the cause of higher resistance in some plants</w:t>
+      </w:r>
       <w:r>
         <w:rPr>
           <w:i w:val="0"/>
           <w:color w:val="auto"/>
         </w:rPr>
-        <w:t>Plasmopara</w:t>
-      </w:r>
-      <w:proofErr w:type="spellEnd"/>
-      <w:r>
-        <w:rPr>
-          <w:i w:val="0"/>
-          <w:color w:val="auto"/>
-        </w:rPr>
-        <w:t xml:space="preserve"> </w:t>
-      </w:r>
-      <w:proofErr w:type="spellStart"/>
-      <w:r>
-        <w:rPr>
-          <w:i w:val="0"/>
-          <w:color w:val="auto"/>
-        </w:rPr>
-        <w:t>viticola</w:t>
-      </w:r>
-      <w:proofErr w:type="spellEnd"/>
-      <w:r>
-        <w:rPr>
-          <w:i w:val="0"/>
-          <w:color w:val="auto"/>
-        </w:rPr>
-        <w:t>) growing on grapevine plants will assist in the ability to determine which genes in the plant will lead to higher resistance against the pathogen. If the gene leading to this resistance can be determined, this can lessen the loss in the wine production business that is caused by this mildew. This will also lessen the amount of harmful chemicals businesses need to use to get rid of this mildew, which cuts out the cost of these chemical while also causing less damage to the environment.</w:t>
+        <w:t xml:space="preserve"> over others</w:t>
       </w:r>
     </w:p>
     <w:p>
       <w:pPr>
-        <w:pStyle w:val="Heading2"/>
-        <w:rPr>
-          <w:rFonts w:cs="Times New Roman"/>
-        </w:rPr>
-      </w:pPr>
-      <w:bookmarkStart w:id="23" w:name="_Toc536383088"/>
-      <w:r>
-        <w:rPr>
-          <w:rFonts w:cs="Times New Roman"/>
-        </w:rPr>
-        <w:t>Public Health and Business Impact</w:t>
-      </w:r>
+        <w:pStyle w:val="Heading1"/>
+      </w:pPr>
+      <w:bookmarkStart w:id="23" w:name="_Toc104255527"/>
+      <w:bookmarkStart w:id="24" w:name="_Toc104255624"/>
+      <w:bookmarkStart w:id="25" w:name="_Toc104255529"/>
+      <w:bookmarkStart w:id="26" w:name="_Toc104255626"/>
+      <w:bookmarkStart w:id="27" w:name="_Toc104255531"/>
+      <w:bookmarkStart w:id="28" w:name="_Toc104255628"/>
+      <w:bookmarkStart w:id="29" w:name="_Toc536383089"/>
+      <w:bookmarkStart w:id="30" w:name="_Toc105907884"/>
+      <w:bookmarkStart w:id="31" w:name="_Toc106079194"/>
+      <w:bookmarkStart w:id="32" w:name="_Toc106079519"/>
+      <w:bookmarkStart w:id="33" w:name="_Toc106079788"/>
+      <w:bookmarkStart w:id="34" w:name="_Toc107027563"/>
+      <w:bookmarkStart w:id="35" w:name="_Toc107027773"/>
       <w:bookmarkEnd w:id="23"/>
-    </w:p>
-    <w:p>
-      <w:pPr>
-        <w:pStyle w:val="InfoBlue"/>
-        <w:rPr>
-          <w:i w:val="0"/>
-          <w:color w:val="auto"/>
-        </w:rPr>
-      </w:pPr>
-      <w:r>
-        <w:rPr>
-          <w:i w:val="0"/>
-          <w:color w:val="auto"/>
-        </w:rPr>
-        <w:t>This system will collect numerical information based on the photos provided to quantify the amount of downy mild present of various types of grapevine plants. This will facilitate in the research for the cause of higher resistance in some plants</w:t>
-      </w:r>
-      <w:r>
-        <w:rPr>
-          <w:i w:val="0"/>
-          <w:color w:val="auto"/>
-        </w:rPr>
-        <w:t xml:space="preserve"> over others</w:t>
-      </w:r>
-    </w:p>
-    <w:p>
-      <w:pPr>
-        <w:pStyle w:val="Heading1"/>
-      </w:pPr>
-      <w:bookmarkStart w:id="24" w:name="_Toc104255527"/>
-      <w:bookmarkStart w:id="25" w:name="_Toc104255624"/>
-      <w:bookmarkStart w:id="26" w:name="_Toc104255529"/>
-      <w:bookmarkStart w:id="27" w:name="_Toc104255626"/>
-      <w:bookmarkStart w:id="28" w:name="_Toc104255531"/>
-      <w:bookmarkStart w:id="29" w:name="_Toc104255628"/>
-      <w:bookmarkStart w:id="30" w:name="_Toc536383089"/>
-      <w:bookmarkStart w:id="31" w:name="_Toc105907884"/>
-      <w:bookmarkStart w:id="32" w:name="_Toc106079194"/>
-      <w:bookmarkStart w:id="33" w:name="_Toc106079519"/>
-      <w:bookmarkStart w:id="34" w:name="_Toc106079788"/>
-      <w:bookmarkStart w:id="35" w:name="_Toc107027563"/>
-      <w:bookmarkStart w:id="36" w:name="_Toc107027773"/>
       <w:bookmarkEnd w:id="24"/>
       <w:bookmarkEnd w:id="25"/>
       <w:bookmarkEnd w:id="26"/>
       <w:bookmarkEnd w:id="27"/>
       <w:bookmarkEnd w:id="28"/>
+      <w:r>
+        <w:t>Scope</w:t>
+      </w:r>
       <w:bookmarkEnd w:id="29"/>
-      <w:r>
-        <w:t>Scope</w:t>
-      </w:r>
-      <w:bookmarkEnd w:id="30"/>
     </w:p>
     <w:p>
       <w:pPr>
@@ -3150,20 +3116,20 @@
           <w:rFonts w:cs="Times New Roman"/>
         </w:rPr>
       </w:pPr>
-      <w:bookmarkStart w:id="37" w:name="_Toc536383090"/>
+      <w:bookmarkStart w:id="36" w:name="_Toc536383090"/>
       <w:r>
         <w:rPr>
           <w:rFonts w:cs="Times New Roman"/>
         </w:rPr>
         <w:t>Objectives</w:t>
       </w:r>
+      <w:bookmarkEnd w:id="30"/>
       <w:bookmarkEnd w:id="31"/>
       <w:bookmarkEnd w:id="32"/>
       <w:bookmarkEnd w:id="33"/>
       <w:bookmarkEnd w:id="34"/>
       <w:bookmarkEnd w:id="35"/>
       <w:bookmarkEnd w:id="36"/>
-      <w:bookmarkEnd w:id="37"/>
     </w:p>
     <w:p>
       <w:pPr>
@@ -3284,13 +3250,13 @@
           <w:rFonts w:cs="Times New Roman"/>
         </w:rPr>
       </w:pPr>
-      <w:bookmarkStart w:id="38" w:name="_Toc105907887"/>
-      <w:bookmarkStart w:id="39" w:name="_Toc106079197"/>
-      <w:bookmarkStart w:id="40" w:name="_Toc106079522"/>
-      <w:bookmarkStart w:id="41" w:name="_Toc106079791"/>
-      <w:bookmarkStart w:id="42" w:name="_Toc107027565"/>
-      <w:bookmarkStart w:id="43" w:name="_Toc107027775"/>
-      <w:bookmarkStart w:id="44" w:name="_Toc536383091"/>
+      <w:bookmarkStart w:id="37" w:name="_Toc105907887"/>
+      <w:bookmarkStart w:id="38" w:name="_Toc106079197"/>
+      <w:bookmarkStart w:id="39" w:name="_Toc106079522"/>
+      <w:bookmarkStart w:id="40" w:name="_Toc106079791"/>
+      <w:bookmarkStart w:id="41" w:name="_Toc107027565"/>
+      <w:bookmarkStart w:id="42" w:name="_Toc107027775"/>
+      <w:bookmarkStart w:id="43" w:name="_Toc536383091"/>
       <w:r>
         <w:rPr>
           <w:rFonts w:cs="Times New Roman"/>
@@ -3298,13 +3264,13 @@
         <w:lastRenderedPageBreak/>
         <w:t>High-Level Requirements</w:t>
       </w:r>
+      <w:bookmarkEnd w:id="37"/>
       <w:bookmarkEnd w:id="38"/>
       <w:bookmarkEnd w:id="39"/>
       <w:bookmarkEnd w:id="40"/>
       <w:bookmarkEnd w:id="41"/>
       <w:bookmarkEnd w:id="42"/>
       <w:bookmarkEnd w:id="43"/>
-      <w:bookmarkEnd w:id="44"/>
     </w:p>
     <w:p>
       <w:pPr>
@@ -3313,13 +3279,13 @@
           <w:color w:val="000000"/>
         </w:rPr>
       </w:pPr>
-      <w:bookmarkStart w:id="45" w:name="_Toc107027564"/>
-      <w:bookmarkStart w:id="46" w:name="_Toc107027774"/>
-      <w:bookmarkStart w:id="47" w:name="_Toc106079198"/>
-      <w:bookmarkStart w:id="48" w:name="_Toc106079523"/>
-      <w:bookmarkStart w:id="49" w:name="_Toc106079792"/>
-      <w:bookmarkStart w:id="50" w:name="_Toc107027566"/>
-      <w:bookmarkStart w:id="51" w:name="_Toc107027776"/>
+      <w:bookmarkStart w:id="44" w:name="_Toc107027564"/>
+      <w:bookmarkStart w:id="45" w:name="_Toc107027774"/>
+      <w:bookmarkStart w:id="46" w:name="_Toc106079198"/>
+      <w:bookmarkStart w:id="47" w:name="_Toc106079523"/>
+      <w:bookmarkStart w:id="48" w:name="_Toc106079792"/>
+      <w:bookmarkStart w:id="49" w:name="_Toc107027566"/>
+      <w:bookmarkStart w:id="50" w:name="_Toc107027776"/>
       <w:r>
         <w:rPr>
           <w:color w:val="000000"/>
@@ -3730,14 +3696,14 @@
           <w:rFonts w:cs="Times New Roman"/>
         </w:rPr>
       </w:pPr>
-      <w:bookmarkStart w:id="52" w:name="_Toc536383092"/>
+      <w:bookmarkStart w:id="51" w:name="_Toc536383092"/>
       <w:r>
         <w:rPr>
           <w:rFonts w:cs="Times New Roman"/>
         </w:rPr>
         <w:t>Major Deliverables</w:t>
       </w:r>
-      <w:bookmarkEnd w:id="52"/>
+      <w:bookmarkEnd w:id="51"/>
     </w:p>
     <w:p>
       <w:pPr>
@@ -4027,14 +3993,14 @@
           <w:rFonts w:cs="Times New Roman"/>
         </w:rPr>
       </w:pPr>
-      <w:bookmarkStart w:id="53" w:name="_Toc536383093"/>
+      <w:bookmarkStart w:id="52" w:name="_Toc536383093"/>
       <w:r>
         <w:rPr>
           <w:rFonts w:cs="Times New Roman"/>
         </w:rPr>
         <w:t>Boundaries</w:t>
       </w:r>
-      <w:bookmarkEnd w:id="53"/>
+      <w:bookmarkEnd w:id="52"/>
     </w:p>
     <w:p>
       <w:pPr>
@@ -4055,25 +4021,27 @@
       <w:pPr>
         <w:pStyle w:val="Heading1"/>
       </w:pPr>
-      <w:bookmarkStart w:id="54" w:name="_Toc536383094"/>
+      <w:bookmarkStart w:id="53" w:name="_Toc536383094"/>
       <w:r>
         <w:t>Duration</w:t>
       </w:r>
+      <w:bookmarkStart w:id="54" w:name="_GoBack"/>
+      <w:bookmarkEnd w:id="44"/>
       <w:bookmarkEnd w:id="45"/>
-      <w:bookmarkEnd w:id="46"/>
+      <w:bookmarkEnd w:id="53"/>
       <w:bookmarkEnd w:id="54"/>
     </w:p>
     <w:p>
       <w:pPr>
         <w:pStyle w:val="Heading2"/>
         <w:rPr>
-          <w:rFonts w:cs="Times New Roman"/>
-        </w:rPr>
-      </w:pPr>
-      <w:bookmarkStart w:id="55" w:name="_Toc536383095"/>
-      <w:r>
-        <w:rPr>
-          <w:rFonts w:cs="Times New Roman"/>
+          <w:rFonts w:ascii="Arial" w:hAnsi="Arial" w:cs="Arial"/>
+        </w:rPr>
+      </w:pPr>
+      <w:bookmarkStart w:id="55" w:name="_Toc141159336"/>
+      <w:r>
+        <w:rPr>
+          <w:rFonts w:ascii="Arial" w:hAnsi="Arial" w:cs="Arial"/>
         </w:rPr>
         <w:t>Timeline</w:t>
       </w:r>
@@ -4082,20 +4050,32 @@
     <w:p>
       <w:pPr>
         <w:pStyle w:val="InfoBlue"/>
-      </w:pPr>
-      <w:r>
-        <w:pict w14:anchorId="720D219A">
-          <v:group id="_x0000_s1178" editas="canvas" style="width:431.45pt;height:69.4pt;mso-position-horizontal-relative:char;mso-position-vertical-relative:line" coordorigin=",900" coordsize="8629,1388">
+        <w:rPr>
+          <w:rFonts w:ascii="Arial" w:hAnsi="Arial" w:cs="Arial"/>
+        </w:rPr>
+      </w:pPr>
+      <w:r>
+        <w:rPr>
+          <w:rFonts w:ascii="Arial" w:hAnsi="Arial" w:cs="Arial"/>
+          <w:noProof/>
+        </w:rPr>
+      </w:r>
+      <w:r>
+        <w:rPr>
+          <w:rFonts w:ascii="Arial" w:hAnsi="Arial" w:cs="Arial"/>
+        </w:rPr>
+        <w:pict w14:anchorId="364EED2C">
+          <v:group id="_x0000_s1218" editas="canvas" style="width:431.45pt;height:69.4pt;mso-position-horizontal-relative:char;mso-position-vertical-relative:line" coordorigin=",900" coordsize="8629,1388">
             <o:lock v:ext="edit" aspectratio="t"/>
-            <v:shape id="_x0000_s1179" type="#_x0000_t75" style="position:absolute;top:900;width:8629;height:1388" o:preferrelative="f">
+            <v:shape id="_x0000_s1219" type="#_x0000_t75" style="position:absolute;top:900;width:8629;height:1388" o:preferrelative="f">
               <v:fill o:detectmouseclick="t"/>
               <v:path o:extrusionok="t" o:connecttype="none"/>
               <o:lock v:ext="edit" text="t"/>
             </v:shape>
-            <v:line id="_x0000_s1180" style="position:absolute" from="1171,1591" to="7192,1592" strokeweight=".5pt"/>
-            <v:line id="_x0000_s1181" style="position:absolute;flip:x" from="4681,1515" to="4682,1875" strokeweight=".5pt"/>
-            <v:rect id="_x0000_s1182" style="position:absolute;left:1306;top:1780;width:312;height:304;mso-wrap-style:none" filled="f" stroked="f">
-              <v:textbox style="mso-next-textbox:#_x0000_s1182;mso-fit-shape-to-text:t" inset="0,0,0,0">
+            <v:line id="_x0000_s1220" style="position:absolute" from="1171,1591" to="7192,1592" strokeweight=".5pt"/>
+            <v:line id="_x0000_s1221" style="position:absolute;flip:x" from="4681,1515" to="4682,1875" strokeweight=".5pt"/>
+            <v:rect id="_x0000_s1222" style="position:absolute;left:1306;top:1780;width:312;height:304;mso-wrap-style:none" filled="f" stroked="f">
+              <v:textbox style="mso-next-textbox:#_x0000_s1222;mso-fit-shape-to-text:t" inset="0,0,0,0">
                 <w:txbxContent>
                   <w:p>
                     <w:pPr>
@@ -4114,8 +4094,8 @@
                 </w:txbxContent>
               </v:textbox>
             </v:rect>
-            <v:rect id="_x0000_s1183" style="position:absolute;left:3102;top:1780;width:312;height:304;mso-wrap-style:none" filled="f" stroked="f">
-              <v:textbox style="mso-next-textbox:#_x0000_s1183;mso-fit-shape-to-text:t" inset="0,0,0,0">
+            <v:rect id="_x0000_s1223" style="position:absolute;left:2274;top:1888;width:312;height:304;mso-wrap-style:none" filled="f" stroked="f">
+              <v:textbox style="mso-next-textbox:#_x0000_s1223;mso-fit-shape-to-text:t" inset="0,0,0,0">
                 <w:txbxContent>
                   <w:p>
                     <w:pPr>
@@ -4134,8 +4114,8 @@
                 </w:txbxContent>
               </v:textbox>
             </v:rect>
-            <v:rect id="_x0000_s1184" style="position:absolute;left:4449;top:1800;width:312;height:304;mso-wrap-style:none" filled="f" stroked="f">
-              <v:textbox style="mso-next-textbox:#_x0000_s1184;mso-fit-shape-to-text:t" inset="0,0,0,0">
+            <v:rect id="_x0000_s1224" style="position:absolute;left:4449;top:1800;width:312;height:304;mso-wrap-style:none" filled="f" stroked="f">
+              <v:textbox style="mso-next-textbox:#_x0000_s1224;mso-fit-shape-to-text:t" inset="0,0,0,0">
                 <w:txbxContent>
                   <w:p>
                     <w:pPr>
@@ -4154,8 +4134,8 @@
                 </w:txbxContent>
               </v:textbox>
             </v:rect>
-            <v:rect id="_x0000_s1185" style="position:absolute;left:6958;top:1800;width:401;height:304;mso-wrap-style:none" filled="f" stroked="f">
-              <v:textbox style="mso-next-textbox:#_x0000_s1185;mso-fit-shape-to-text:t" inset="0,0,0,0">
+            <v:rect id="_x0000_s1225" style="position:absolute;left:6958;top:1800;width:401;height:304;mso-wrap-style:none" filled="f" stroked="f">
+              <v:textbox style="mso-next-textbox:#_x0000_s1225;mso-fit-shape-to-text:t" inset="0,0,0,0">
                 <w:txbxContent>
                   <w:p>
                     <w:pPr>
@@ -4168,14 +4148,14 @@
                         <w:sz w:val="16"/>
                         <w:szCs w:val="16"/>
                       </w:rPr>
-                      <w:t>04/15</w:t>
+                      <w:t>02/27</w:t>
                     </w:r>
                   </w:p>
                 </w:txbxContent>
               </v:textbox>
             </v:rect>
-            <v:rect id="_x0000_s1186" style="position:absolute;left:6373;top:931;width:1521;height:304;mso-wrap-style:none" filled="f" stroked="f">
-              <v:textbox style="mso-next-textbox:#_x0000_s1186;mso-fit-shape-to-text:t" inset="0,0,0,0">
+            <v:rect id="_x0000_s1226" style="position:absolute;left:6373;top:931;width:1486;height:304;mso-wrap-style:none" filled="f" stroked="f">
+              <v:textbox style="mso-next-textbox:#_x0000_s1226;mso-fit-shape-to-text:t" inset="0,0,0,0">
                 <w:txbxContent>
                   <w:p>
                     <w:pPr>
@@ -4188,14 +4168,14 @@
                         <w:sz w:val="16"/>
                         <w:szCs w:val="16"/>
                       </w:rPr>
-                      <w:t xml:space="preserve">System Development </w:t>
+                      <w:t xml:space="preserve">Second meeting with </w:t>
                     </w:r>
                   </w:p>
                 </w:txbxContent>
               </v:textbox>
             </v:rect>
-            <v:rect id="_x0000_s1187" style="position:absolute;left:6373;top:1132;width:774;height:304;mso-wrap-style:none" filled="f" stroked="f">
-              <v:textbox style="mso-next-textbox:#_x0000_s1187;mso-fit-shape-to-text:t" inset="0,0,0,0">
+            <v:rect id="_x0000_s1227" style="position:absolute;left:6373;top:1132;width:783;height:304;mso-wrap-style:none" filled="f" stroked="f">
+              <v:textbox style="mso-next-textbox:#_x0000_s1227;mso-fit-shape-to-text:t" inset="0,0,0,0">
                 <w:txbxContent>
                   <w:p>
                     <w:pPr>
@@ -4208,14 +4188,14 @@
                         <w:sz w:val="16"/>
                         <w:szCs w:val="16"/>
                       </w:rPr>
-                      <w:t>Completed</w:t>
+                      <w:t>Dr. Kovacs</w:t>
                     </w:r>
                   </w:p>
                 </w:txbxContent>
               </v:textbox>
             </v:rect>
-            <v:rect id="_x0000_s1188" style="position:absolute;left:4130;top:952;width:1299;height:304;mso-wrap-style:none" filled="f" stroked="f">
-              <v:textbox style="mso-next-textbox:#_x0000_s1188;mso-fit-shape-to-text:t" inset="0,0,0,0">
+            <v:rect id="_x0000_s1228" style="position:absolute;left:4130;top:952;width:997;height:304;mso-wrap-style:none" filled="f" stroked="f">
+              <v:textbox style="mso-next-textbox:#_x0000_s1228;mso-fit-shape-to-text:t" inset="0,0,0,0">
                 <w:txbxContent>
                   <w:p>
                     <w:pPr>
@@ -4228,14 +4208,14 @@
                         <w:sz w:val="16"/>
                         <w:szCs w:val="16"/>
                       </w:rPr>
-                      <w:t>Working prototype</w:t>
+                      <w:t xml:space="preserve">SRS/Planning </w:t>
                     </w:r>
                   </w:p>
                 </w:txbxContent>
               </v:textbox>
             </v:rect>
-            <v:rect id="_x0000_s1189" style="position:absolute;left:2442;top:931;width:1610;height:304;mso-wrap-style:none" filled="f" stroked="f">
-              <v:textbox style="mso-next-textbox:#_x0000_s1189;mso-fit-shape-to-text:t" inset="0,0,0,0">
+            <v:rect id="_x0000_s1229" style="position:absolute;left:1854;top:980;width:1610;height:304;mso-wrap-style:none" filled="f" stroked="f">
+              <v:textbox style="mso-next-textbox:#_x0000_s1229;mso-fit-shape-to-text:t" inset="0,0,0,0">
                 <w:txbxContent>
                   <w:p>
                     <w:pPr>
@@ -4254,8 +4234,8 @@
                 </w:txbxContent>
               </v:textbox>
             </v:rect>
-            <v:rect id="_x0000_s1190" style="position:absolute;left:2442;top:1132;width:1112;height:304;mso-wrap-style:none" filled="f" stroked="f">
-              <v:textbox style="mso-next-textbox:#_x0000_s1190;mso-fit-shape-to-text:t" inset="0,0,0,0">
+            <v:rect id="_x0000_s1230" style="position:absolute;left:1854;top:1235;width:1112;height:328;mso-wrap-style:none" filled="f" stroked="f">
+              <v:textbox style="mso-next-textbox:#_x0000_s1230" inset="0,0,0,0">
                 <w:txbxContent>
                   <w:p>
                     <w:pPr>
@@ -4274,8 +4254,8 @@
                 </w:txbxContent>
               </v:textbox>
             </v:rect>
-            <v:rect id="_x0000_s1191" style="position:absolute;left:628;top:1072;width:1644;height:412" filled="f" stroked="f">
-              <v:textbox style="mso-next-textbox:#_x0000_s1191" inset="0,0,0,0">
+            <v:rect id="_x0000_s1231" style="position:absolute;left:100;top:952;width:1592;height:304;mso-wrap-style:none" filled="f" stroked="f">
+              <v:textbox style="mso-next-textbox:#_x0000_s1231;mso-fit-shape-to-text:t" inset="0,0,0,0">
                 <w:txbxContent>
                   <w:p>
                     <w:pPr>
@@ -4288,17 +4268,17 @@
                         <w:sz w:val="16"/>
                         <w:szCs w:val="16"/>
                       </w:rPr>
-                      <w:t>Meeting with Dr. Iqbal</w:t>
+                      <w:t>Meeting with Dr.  Iqbal</w:t>
                     </w:r>
                   </w:p>
                 </w:txbxContent>
               </v:textbox>
             </v:rect>
-            <v:line id="_x0000_s1192" style="position:absolute;flip:x" from="7199,1440" to="7200,1800" strokeweight=".5pt"/>
-            <v:line id="_x0000_s1193" style="position:absolute;flip:x" from="3239,1440" to="3240,1800" strokeweight=".5pt"/>
-            <v:line id="_x0000_s1194" style="position:absolute;flip:x" from="1439,1440" to="1440,1800" strokeweight=".5pt"/>
-            <v:rect id="_x0000_s1195" style="position:absolute;left:4505;top:1192;width:596;height:304" filled="f" stroked="f">
-              <v:textbox style="mso-next-textbox:#_x0000_s1195;mso-fit-shape-to-text:t" inset="0,0,0,0">
+            <v:line id="_x0000_s1232" style="position:absolute;flip:x" from="7199,1440" to="7200,1800" strokeweight=".5pt"/>
+            <v:line id="_x0000_s1233" style="position:absolute;flip:x" from="2315,1440" to="2316,1800" strokeweight=".5pt"/>
+            <v:line id="_x0000_s1234" style="position:absolute;flip:x" from="1439,1440" to="1440,1800" strokeweight=".5pt"/>
+            <v:rect id="_x0000_s1235" style="position:absolute;left:4505;top:1192;width:596;height:304" filled="f" stroked="f">
+              <v:textbox style="mso-next-textbox:#_x0000_s1235;mso-fit-shape-to-text:t" inset="0,0,0,0">
                 <w:txbxContent>
                   <w:p>
                     <w:pPr>
@@ -4324,6 +4304,258 @@
     </w:p>
     <w:p>
       <w:pPr>
+        <w:pStyle w:val="InfoBlue"/>
+      </w:pPr>
+      <w:r>
+        <w:rPr>
+          <w:rFonts w:ascii="Arial" w:hAnsi="Arial" w:cs="Arial"/>
+          <w:noProof/>
+        </w:rPr>
+      </w:r>
+      <w:r>
+        <w:rPr>
+          <w:rFonts w:ascii="Arial" w:hAnsi="Arial" w:cs="Arial"/>
+        </w:rPr>
+        <w:pict w14:anchorId="0CED8B6D">
+          <v:group id="_x0000_s1200" editas="canvas" style="width:431.45pt;height:69.4pt;mso-position-horizontal-relative:char;mso-position-vertical-relative:line" coordorigin=",900" coordsize="8629,1388">
+            <o:lock v:ext="edit" aspectratio="t"/>
+            <v:shape id="_x0000_s1201" type="#_x0000_t75" style="position:absolute;top:900;width:8629;height:1388" o:preferrelative="f">
+              <v:fill o:detectmouseclick="t"/>
+              <v:path o:extrusionok="t" o:connecttype="none"/>
+              <o:lock v:ext="edit" text="t"/>
+            </v:shape>
+            <v:line id="_x0000_s1202" style="position:absolute" from="1171,1591" to="7192,1592" strokeweight=".5pt"/>
+            <v:line id="_x0000_s1203" style="position:absolute;flip:x" from="4681,1515" to="4682,1875" strokeweight=".5pt"/>
+            <v:rect id="_x0000_s1204" style="position:absolute;left:1306;top:1780;width:223;height:304;mso-wrap-style:none" filled="f" stroked="f">
+              <v:textbox style="mso-next-textbox:#_x0000_s1204;mso-fit-shape-to-text:t" inset="0,0,0,0">
+                <w:txbxContent>
+                  <w:p>
+                    <w:pPr>
+                      <w:ind w:left="0"/>
+                    </w:pPr>
+                    <w:r>
+                      <w:rPr>
+                        <w:rFonts w:ascii="Arial" w:hAnsi="Arial" w:cs="Arial"/>
+                        <w:color w:val="000000"/>
+                        <w:sz w:val="16"/>
+                        <w:szCs w:val="16"/>
+                      </w:rPr>
+                      <w:t>4/1</w:t>
+                    </w:r>
+                  </w:p>
+                </w:txbxContent>
+              </v:textbox>
+            </v:rect>
+            <v:rect id="_x0000_s1205" style="position:absolute;left:3102;top:1780;width:312;height:304;mso-wrap-style:none" filled="f" stroked="f">
+              <v:textbox style="mso-next-textbox:#_x0000_s1205;mso-fit-shape-to-text:t" inset="0,0,0,0">
+                <w:txbxContent>
+                  <w:p>
+                    <w:pPr>
+                      <w:ind w:left="0"/>
+                    </w:pPr>
+                    <w:r>
+                      <w:rPr>
+                        <w:rFonts w:ascii="Arial" w:hAnsi="Arial" w:cs="Arial"/>
+                        <w:color w:val="000000"/>
+                        <w:sz w:val="16"/>
+                        <w:szCs w:val="16"/>
+                      </w:rPr>
+                      <w:t>4/15</w:t>
+                    </w:r>
+                  </w:p>
+                </w:txbxContent>
+              </v:textbox>
+            </v:rect>
+            <v:rect id="_x0000_s1206" style="position:absolute;left:4449;top:1800;width:312;height:304;mso-wrap-style:none" filled="f" stroked="f">
+              <v:textbox style="mso-next-textbox:#_x0000_s1206;mso-fit-shape-to-text:t" inset="0,0,0,0">
+                <w:txbxContent>
+                  <w:p>
+                    <w:pPr>
+                      <w:ind w:left="0"/>
+                    </w:pPr>
+                    <w:r>
+                      <w:rPr>
+                        <w:rFonts w:ascii="Arial" w:hAnsi="Arial" w:cs="Arial"/>
+                        <w:color w:val="000000"/>
+                        <w:sz w:val="16"/>
+                        <w:szCs w:val="16"/>
+                      </w:rPr>
+                      <w:t>4/17</w:t>
+                    </w:r>
+                  </w:p>
+                </w:txbxContent>
+              </v:textbox>
+            </v:rect>
+            <v:rect id="_x0000_s1207" style="position:absolute;left:6958;top:1800;width:312;height:304;mso-wrap-style:none" filled="f" stroked="f">
+              <v:textbox style="mso-next-textbox:#_x0000_s1207;mso-fit-shape-to-text:t" inset="0,0,0,0">
+                <w:txbxContent>
+                  <w:p>
+                    <w:pPr>
+                      <w:ind w:left="0"/>
+                    </w:pPr>
+                    <w:r>
+                      <w:rPr>
+                        <w:rFonts w:ascii="Arial" w:hAnsi="Arial" w:cs="Arial"/>
+                        <w:color w:val="000000"/>
+                        <w:sz w:val="16"/>
+                        <w:szCs w:val="16"/>
+                      </w:rPr>
+                      <w:t>4/29</w:t>
+                    </w:r>
+                  </w:p>
+                </w:txbxContent>
+              </v:textbox>
+            </v:rect>
+            <v:rect id="_x0000_s1208" style="position:absolute;left:6373;top:931;width:1281;height:304;mso-wrap-style:none" filled="f" stroked="f">
+              <v:textbox style="mso-next-textbox:#_x0000_s1208;mso-fit-shape-to-text:t" inset="0,0,0,0">
+                <w:txbxContent>
+                  <w:p>
+                    <w:pPr>
+                      <w:ind w:left="0"/>
+                    </w:pPr>
+                    <w:r>
+                      <w:rPr>
+                        <w:rFonts w:ascii="Arial" w:hAnsi="Arial" w:cs="Arial"/>
+                        <w:color w:val="000000"/>
+                        <w:sz w:val="16"/>
+                        <w:szCs w:val="16"/>
+                      </w:rPr>
+                      <w:t>Deliver completed</w:t>
+                    </w:r>
+                  </w:p>
+                </w:txbxContent>
+              </v:textbox>
+            </v:rect>
+            <v:rect id="_x0000_s1209" style="position:absolute;left:6373;top:1132;width:783;height:304;mso-wrap-style:none" filled="f" stroked="f">
+              <v:textbox style="mso-next-textbox:#_x0000_s1209;mso-fit-shape-to-text:t" inset="0,0,0,0">
+                <w:txbxContent>
+                  <w:p>
+                    <w:pPr>
+                      <w:ind w:left="0"/>
+                    </w:pPr>
+                    <w:r>
+                      <w:rPr>
+                        <w:rFonts w:ascii="Arial" w:hAnsi="Arial" w:cs="Arial"/>
+                        <w:color w:val="000000"/>
+                        <w:sz w:val="16"/>
+                        <w:szCs w:val="16"/>
+                      </w:rPr>
+                      <w:t>Application</w:t>
+                    </w:r>
+                  </w:p>
+                </w:txbxContent>
+              </v:textbox>
+            </v:rect>
+            <v:rect id="_x0000_s1210" style="position:absolute;left:4130;top:952;width:623;height:304;mso-wrap-style:none" filled="f" stroked="f">
+              <v:textbox style="mso-next-textbox:#_x0000_s1210;mso-fit-shape-to-text:t" inset="0,0,0,0">
+                <w:txbxContent>
+                  <w:p>
+                    <w:pPr>
+                      <w:ind w:left="0"/>
+                    </w:pPr>
+                    <w:r>
+                      <w:rPr>
+                        <w:rFonts w:ascii="Arial" w:hAnsi="Arial" w:cs="Arial"/>
+                        <w:color w:val="000000"/>
+                        <w:sz w:val="16"/>
+                        <w:szCs w:val="16"/>
+                      </w:rPr>
+                      <w:t xml:space="preserve">Final QA </w:t>
+                    </w:r>
+                  </w:p>
+                </w:txbxContent>
+              </v:textbox>
+            </v:rect>
+            <v:rect id="_x0000_s1211" style="position:absolute;left:2442;top:931;width:979;height:304;mso-wrap-style:none" filled="f" stroked="f">
+              <v:textbox style="mso-next-textbox:#_x0000_s1211;mso-fit-shape-to-text:t" inset="0,0,0,0">
+                <w:txbxContent>
+                  <w:p>
+                    <w:pPr>
+                      <w:ind w:left="0"/>
+                    </w:pPr>
+                    <w:r>
+                      <w:rPr>
+                        <w:rFonts w:ascii="Arial" w:hAnsi="Arial" w:cs="Arial"/>
+                        <w:color w:val="000000"/>
+                        <w:sz w:val="16"/>
+                        <w:szCs w:val="16"/>
+                      </w:rPr>
+                      <w:t>Third meeting</w:t>
+                    </w:r>
+                  </w:p>
+                </w:txbxContent>
+              </v:textbox>
+            </v:rect>
+            <v:rect id="_x0000_s1212" style="position:absolute;left:2442;top:1132;width:1112;height:304;mso-wrap-style:none" filled="f" stroked="f">
+              <v:textbox style="mso-next-textbox:#_x0000_s1212;mso-fit-shape-to-text:t" inset="0,0,0,0">
+                <w:txbxContent>
+                  <w:p>
+                    <w:pPr>
+                      <w:ind w:left="0"/>
+                    </w:pPr>
+                    <w:r>
+                      <w:rPr>
+                        <w:rFonts w:ascii="Arial" w:hAnsi="Arial" w:cs="Arial"/>
+                        <w:color w:val="000000"/>
+                        <w:sz w:val="16"/>
+                        <w:szCs w:val="16"/>
+                      </w:rPr>
+                      <w:t>with Dr. Kovacs</w:t>
+                    </w:r>
+                  </w:p>
+                </w:txbxContent>
+              </v:textbox>
+            </v:rect>
+            <v:rect id="_x0000_s1213" style="position:absolute;left:100;top:952;width:1130;height:304;mso-wrap-style:none" filled="f" stroked="f">
+              <v:textbox style="mso-next-textbox:#_x0000_s1213;mso-fit-shape-to-text:t" inset="0,0,0,0">
+                <w:txbxContent>
+                  <w:p>
+                    <w:pPr>
+                      <w:ind w:left="0"/>
+                    </w:pPr>
+                    <w:r>
+                      <w:rPr>
+                        <w:rFonts w:ascii="Arial" w:hAnsi="Arial" w:cs="Arial"/>
+                        <w:color w:val="000000"/>
+                        <w:sz w:val="16"/>
+                        <w:szCs w:val="16"/>
+                      </w:rPr>
+                      <w:t>Testing process</w:t>
+                    </w:r>
+                  </w:p>
+                </w:txbxContent>
+              </v:textbox>
+            </v:rect>
+            <v:line id="_x0000_s1214" style="position:absolute;flip:x" from="7199,1440" to="7200,1800" strokeweight=".5pt"/>
+            <v:line id="_x0000_s1215" style="position:absolute;flip:x" from="3239,1440" to="3240,1800" strokeweight=".5pt"/>
+            <v:line id="_x0000_s1216" style="position:absolute;flip:x" from="1439,1440" to="1440,1800" strokeweight=".5pt"/>
+            <v:rect id="_x0000_s1217" style="position:absolute;left:4505;top:1192;width:596;height:304" filled="f" stroked="f">
+              <v:textbox style="mso-next-textbox:#_x0000_s1217;mso-fit-shape-to-text:t" inset="0,0,0,0">
+                <w:txbxContent>
+                  <w:p>
+                    <w:pPr>
+                      <w:ind w:left="0"/>
+                    </w:pPr>
+                    <w:r>
+                      <w:rPr>
+                        <w:rFonts w:ascii="Arial" w:hAnsi="Arial" w:cs="Arial"/>
+                        <w:color w:val="000000"/>
+                        <w:sz w:val="16"/>
+                        <w:szCs w:val="16"/>
+                      </w:rPr>
+                      <w:t>demo</w:t>
+                    </w:r>
+                  </w:p>
+                </w:txbxContent>
+              </v:textbox>
+            </v:rect>
+            <w10:anchorlock/>
+          </v:group>
+        </w:pict>
+      </w:r>
+    </w:p>
+    <w:p>
+      <w:pPr>
         <w:pStyle w:val="Heading2"/>
         <w:rPr>
           <w:rFonts w:cs="Times New Roman"/>
@@ -4337,16 +4569,15 @@
       <w:bookmarkStart w:id="61" w:name="_Toc107027571"/>
       <w:bookmarkStart w:id="62" w:name="_Toc107027781"/>
       <w:bookmarkStart w:id="63" w:name="_Toc141159341"/>
+      <w:bookmarkEnd w:id="46"/>
       <w:bookmarkEnd w:id="47"/>
       <w:bookmarkEnd w:id="48"/>
       <w:bookmarkEnd w:id="49"/>
       <w:bookmarkEnd w:id="50"/>
-      <w:bookmarkEnd w:id="51"/>
       <w:r>
         <w:rPr>
           <w:rFonts w:cs="Times New Roman"/>
         </w:rPr>
-        <w:lastRenderedPageBreak/>
         <w:t>Executive Milestones</w:t>
       </w:r>
       <w:bookmarkEnd w:id="56"/>
@@ -4516,7 +4747,7 @@
               <w:jc w:val="left"/>
             </w:pPr>
             <w:r>
-              <w:t>Develop prototype demo</w:t>
+              <w:t>SRS/Planning demo</w:t>
             </w:r>
           </w:p>
         </w:tc>
@@ -4529,7 +4760,7 @@
               <w:jc w:val="left"/>
             </w:pPr>
             <w:r>
-              <w:t>We can expect to have a working prototype by mid-February, though it will likely have some bugs to be worked out and may or may not be feature complete.</w:t>
+              <w:t>2/11: We will be demonstrating our understanding of the project requirements via the SRS and Project Charter.</w:t>
             </w:r>
           </w:p>
         </w:tc>
@@ -4548,7 +4779,7 @@
               <w:jc w:val="left"/>
             </w:pPr>
             <w:r>
-              <w:t>System Development Completion</w:t>
+              <w:t>Second meeting with Dr. Kovacs</w:t>
             </w:r>
           </w:p>
         </w:tc>
@@ -4561,13 +4792,136 @@
               <w:jc w:val="left"/>
             </w:pPr>
             <w:r>
-              <w:t>The Leaf Dis</w:t>
+              <w:t>2/27: We will have another meeting with Dr. Kovacs to be sure that he is satisfied with our assessments of the requirements of the Leaf Disk Analyzer.</w:t>
             </w:r>
+          </w:p>
+        </w:tc>
+      </w:tr>
+      <w:tr>
+        <w:trPr>
+          <w:cantSplit/>
+          <w:trHeight w:val="1500"/>
+        </w:trPr>
+        <w:tc>
+          <w:tcPr>
+            <w:tcW w:w="4361" w:type="dxa"/>
+          </w:tcPr>
+          <w:p>
+            <w:pPr>
+              <w:jc w:val="left"/>
+            </w:pPr>
             <w:r>
-              <w:t>k</w:t>
+              <w:t>Testing Process</w:t>
             </w:r>
+          </w:p>
+        </w:tc>
+        <w:tc>
+          <w:tcPr>
+            <w:tcW w:w="4361" w:type="dxa"/>
+          </w:tcPr>
+          <w:p>
+            <w:pPr>
+              <w:jc w:val="left"/>
+            </w:pPr>
             <w:r>
-              <w:t xml:space="preserve"> Pathogen Analyzer should be finished and ready to ship by mid-April.</w:t>
+              <w:t>4/1: During this time, we will be doing QA on the application to make sure it consistently works as intended.</w:t>
+            </w:r>
+          </w:p>
+        </w:tc>
+      </w:tr>
+      <w:tr>
+        <w:trPr>
+          <w:cantSplit/>
+          <w:trHeight w:val="1500"/>
+        </w:trPr>
+        <w:tc>
+          <w:tcPr>
+            <w:tcW w:w="4361" w:type="dxa"/>
+          </w:tcPr>
+          <w:p>
+            <w:pPr>
+              <w:jc w:val="left"/>
+            </w:pPr>
+            <w:r>
+              <w:t>Third meeting with Dr. Kovacs</w:t>
+            </w:r>
+          </w:p>
+        </w:tc>
+        <w:tc>
+          <w:tcPr>
+            <w:tcW w:w="4361" w:type="dxa"/>
+          </w:tcPr>
+          <w:p>
+            <w:pPr>
+              <w:jc w:val="left"/>
+            </w:pPr>
+            <w:r>
+              <w:t>4/15: We will be meeting again with Dr. Kovacs to make sure that the Leaf Disk Analyzer meets expectations.</w:t>
+            </w:r>
+          </w:p>
+        </w:tc>
+      </w:tr>
+      <w:tr>
+        <w:trPr>
+          <w:cantSplit/>
+          <w:trHeight w:val="1500"/>
+        </w:trPr>
+        <w:tc>
+          <w:tcPr>
+            <w:tcW w:w="4361" w:type="dxa"/>
+          </w:tcPr>
+          <w:p>
+            <w:pPr>
+              <w:jc w:val="left"/>
+            </w:pPr>
+            <w:r>
+              <w:t>QA Demo</w:t>
+            </w:r>
+          </w:p>
+        </w:tc>
+        <w:tc>
+          <w:tcPr>
+            <w:tcW w:w="4361" w:type="dxa"/>
+          </w:tcPr>
+          <w:p>
+            <w:pPr>
+              <w:jc w:val="left"/>
+            </w:pPr>
+            <w:r>
+              <w:t>4/17: We will be completing the QA process and having a demonstration over the final application.</w:t>
+            </w:r>
+          </w:p>
+        </w:tc>
+      </w:tr>
+      <w:tr>
+        <w:trPr>
+          <w:cantSplit/>
+          <w:trHeight w:val="1500"/>
+        </w:trPr>
+        <w:tc>
+          <w:tcPr>
+            <w:tcW w:w="4361" w:type="dxa"/>
+          </w:tcPr>
+          <w:p>
+            <w:pPr>
+              <w:jc w:val="left"/>
+            </w:pPr>
+            <w:r>
+              <w:lastRenderedPageBreak/>
+              <w:t>Delivery of Final Application</w:t>
+            </w:r>
+          </w:p>
+        </w:tc>
+        <w:tc>
+          <w:tcPr>
+            <w:tcW w:w="4361" w:type="dxa"/>
+          </w:tcPr>
+          <w:p>
+            <w:pPr>
+              <w:jc w:val="left"/>
+            </w:pPr>
+            <w:r>
+              <w:t>4/29: We will be delivering the completed Leaf Disk Analyzer to Dr. Kovacs.</w:t>
             </w:r>
           </w:p>
         </w:tc>
@@ -4764,7 +5118,6 @@
         <w:rPr>
           <w:rFonts w:cs="Times New Roman"/>
         </w:rPr>
-        <w:lastRenderedPageBreak/>
         <w:t>Constraints</w:t>
       </w:r>
       <w:bookmarkEnd w:id="80"/>
@@ -4927,7 +5280,14 @@
         <w:rPr>
           <w:color w:val="000000"/>
         </w:rPr>
-        <w:t xml:space="preserve"> once chosen, a particular architecture is unlikely to change but changing it has a huge cost. One way to mitigate this risk is to plan for intense research and design of the software before is implemented. The increased workload up front is offset by mitigating the risk of switching architectures. This is a huge </w:t>
+        <w:t xml:space="preserve"> once chosen, a particular architecture </w:t>
+      </w:r>
+      <w:r>
+        <w:rPr>
+          <w:color w:val="000000"/>
+        </w:rPr>
+        <w:lastRenderedPageBreak/>
+        <w:t xml:space="preserve">is unlikely to change but changing it has a huge cost. One way to mitigate this risk is to plan for intense research and design of the software before is implemented. The increased workload up front is offset by mitigating the risk of switching architectures. This is a huge </w:t>
       </w:r>
       <w:r>
         <w:rPr>
@@ -5297,15 +5657,7 @@
               <w:jc w:val="left"/>
             </w:pPr>
             <w:r>
-              <w:t xml:space="preserve">Dr. </w:t>
-            </w:r>
-            <w:proofErr w:type="spellStart"/>
-            <w:r>
-              <w:t>Razib</w:t>
-            </w:r>
-            <w:proofErr w:type="spellEnd"/>
-            <w:r>
-              <w:t xml:space="preserve"> Iqbal</w:t>
+              <w:t>Dr. Razib Iqbal</w:t>
             </w:r>
           </w:p>
           <w:p>
@@ -5362,7 +5714,6 @@
               <w:jc w:val="left"/>
             </w:pPr>
             <w:r>
-              <w:lastRenderedPageBreak/>
               <w:t>Dr. Laszlo Kovacs</w:t>
             </w:r>
           </w:p>
@@ -5581,7 +5932,11 @@
               <w:jc w:val="left"/>
             </w:pPr>
             <w:r>
-              <w:t>Emily Box, Colton Eddy, Erica Gitlin, Connor Jansen, Kyle Sargent, and Alex Wilson</w:t>
+              <w:t xml:space="preserve">Emily Box, </w:t>
+            </w:r>
+            <w:r>
+              <w:lastRenderedPageBreak/>
+              <w:t>Colton Eddy, Erica Gitlin, Connor Jansen, Kyle Sargent, and Alex Wilson</w:t>
             </w:r>
           </w:p>
           <w:p>
@@ -5601,6 +5956,7 @@
               <w:jc w:val="left"/>
             </w:pPr>
             <w:r>
+              <w:lastRenderedPageBreak/>
               <w:t>Developer</w:t>
             </w:r>
           </w:p>
@@ -5615,7 +5971,11 @@
               <w:jc w:val="left"/>
             </w:pPr>
             <w:r>
-              <w:t>Person(s) responsible for developing, innovating, and designing the many different aspects of the software.</w:t>
+              <w:t xml:space="preserve">Person(s) responsible for developing, innovating, </w:t>
+            </w:r>
+            <w:r>
+              <w:lastRenderedPageBreak/>
+              <w:t>and designing the many different aspects of the software.</w:t>
             </w:r>
           </w:p>
         </w:tc>
@@ -5641,6 +6001,7 @@
         <w:rPr>
           <w:rFonts w:cs="Times New Roman"/>
         </w:rPr>
+        <w:lastRenderedPageBreak/>
         <w:t>Stakeholders (Internal and External)</w:t>
       </w:r>
       <w:bookmarkEnd w:id="104"/>
@@ -5715,23 +6076,7 @@
           <w:i w:val="0"/>
           <w:color w:val="auto"/>
         </w:rPr>
-        <w:t xml:space="preserve">Dr. </w:t>
-      </w:r>
-      <w:proofErr w:type="spellStart"/>
-      <w:r>
-        <w:rPr>
-          <w:i w:val="0"/>
-          <w:color w:val="auto"/>
-        </w:rPr>
-        <w:t>Razib</w:t>
-      </w:r>
-      <w:proofErr w:type="spellEnd"/>
-      <w:r>
-        <w:rPr>
-          <w:i w:val="0"/>
-          <w:color w:val="auto"/>
-        </w:rPr>
-        <w:t xml:space="preserve"> Iqbal</w:t>
+        <w:t>Dr. Razib Iqbal</w:t>
       </w:r>
       <w:r>
         <w:rPr>
@@ -5872,9 +6217,9 @@
       <w:bookmarkStart w:id="173" w:name="_Toc107027789"/>
       <w:bookmarkStart w:id="174" w:name="_Toc536383104"/>
       <w:bookmarkEnd w:id="1"/>
+      <w:bookmarkEnd w:id="2"/>
       <w:bookmarkEnd w:id="3"/>
       <w:bookmarkEnd w:id="4"/>
-      <w:bookmarkEnd w:id="5"/>
       <w:bookmarkEnd w:id="113"/>
       <w:bookmarkEnd w:id="114"/>
       <w:bookmarkEnd w:id="115"/>
@@ -6837,6 +7182,7 @@
               <w:ind w:left="0"/>
             </w:pPr>
             <w:r>
+              <w:lastRenderedPageBreak/>
               <w:t>Role:</w:t>
             </w:r>
           </w:p>
@@ -7641,6 +7987,13 @@
       </w:r>
     </w:p>
   </w:endnote>
+  <w:endnote w:type="continuationNotice" w:id="1">
+    <w:p>
+      <w:pPr>
+        <w:spacing w:before="0" w:after="0"/>
+      </w:pPr>
+    </w:p>
+  </w:endnote>
 </w:endnotes>
 </file>
 
@@ -8172,6 +8525,13 @@
       <w:r>
         <w:continuationSeparator/>
       </w:r>
+    </w:p>
+  </w:footnote>
+  <w:footnote w:type="continuationNotice" w:id="1">
+    <w:p>
+      <w:pPr>
+        <w:spacing w:before="0" w:after="0"/>
+      </w:pPr>
     </w:p>
   </w:footnote>
 </w:footnotes>
@@ -8531,17 +8891,17 @@
         <v:path o:extrusionok="f" gradientshapeok="t" o:connecttype="rect"/>
         <o:lock v:ext="edit" aspectratio="t"/>
       </v:shapetype>
-      <v:shape id="_x0000_i1027" type="#_x0000_t75" style="width:3in;height:3in" o:bullet="t"/>
+      <v:shape id="_x0000_i1056" type="#_x0000_t75" style="width:3in;height:3in" o:bullet="t"/>
     </w:pict>
   </w:numPicBullet>
   <w:numPicBullet w:numPicBulletId="1">
     <w:pict>
-      <v:shape id="_x0000_i1028" type="#_x0000_t75" style="width:3in;height:3in" o:bullet="t"/>
+      <v:shape id="_x0000_i1057" type="#_x0000_t75" style="width:3in;height:3in" o:bullet="t"/>
     </w:pict>
   </w:numPicBullet>
   <w:numPicBullet w:numPicBulletId="2">
     <w:pict>
-      <v:shape id="_x0000_i1029" type="#_x0000_t75" style="width:3in;height:3in" o:bullet="t"/>
+      <v:shape id="_x0000_i1058" type="#_x0000_t75" style="width:3in;height:3in" o:bullet="t"/>
     </w:pict>
   </w:numPicBullet>
   <w:abstractNum w:abstractNumId="0" w15:restartNumberingAfterBreak="0">
@@ -12683,7 +13043,7 @@
     <w:lsdException w:name="Title" w:qFormat="1"/>
     <w:lsdException w:name="Closing" w:semiHidden="1" w:unhideWhenUsed="1"/>
     <w:lsdException w:name="Signature" w:semiHidden="1" w:unhideWhenUsed="1"/>
-    <w:lsdException w:name="Default Paragraph Font" w:semiHidden="1" w:unhideWhenUsed="1"/>
+    <w:lsdException w:name="Default Paragraph Font" w:semiHidden="1" w:uiPriority="1" w:unhideWhenUsed="1"/>
     <w:lsdException w:name="Body Text" w:semiHidden="1" w:unhideWhenUsed="1"/>
     <w:lsdException w:name="Body Text Indent" w:semiHidden="1" w:unhideWhenUsed="1"/>
     <w:lsdException w:name="List Continue" w:semiHidden="1" w:unhideWhenUsed="1"/>
@@ -12721,7 +13081,7 @@
     <w:lsdException w:name="HTML Variable" w:semiHidden="1" w:unhideWhenUsed="1"/>
     <w:lsdException w:name="Normal Table" w:semiHidden="1" w:unhideWhenUsed="1"/>
     <w:lsdException w:name="annotation subject" w:semiHidden="1" w:unhideWhenUsed="1"/>
-    <w:lsdException w:name="No List" w:semiHidden="1" w:unhideWhenUsed="1"/>
+    <w:lsdException w:name="No List" w:semiHidden="1" w:uiPriority="99" w:unhideWhenUsed="1"/>
     <w:lsdException w:name="Outline List 1" w:semiHidden="1" w:unhideWhenUsed="1"/>
     <w:lsdException w:name="Outline List 2" w:semiHidden="1" w:unhideWhenUsed="1"/>
     <w:lsdException w:name="Outline List 3" w:semiHidden="1" w:unhideWhenUsed="1"/>
@@ -12766,6 +13126,8 @@
     <w:lsdException w:name="Table Subtle 2" w:semiHidden="1" w:unhideWhenUsed="1"/>
     <w:lsdException w:name="Table Web 1" w:semiHidden="1" w:unhideWhenUsed="1"/>
     <w:lsdException w:name="Table Web 2" w:semiHidden="1" w:unhideWhenUsed="1"/>
+    <w:lsdException w:name="Table Web 3" w:semiHidden="1" w:unhideWhenUsed="1"/>
+    <w:lsdException w:name="Table Theme" w:semiHidden="1" w:unhideWhenUsed="1"/>
     <w:lsdException w:name="Placeholder Text" w:semiHidden="1" w:uiPriority="99"/>
     <w:lsdException w:name="No Spacing" w:uiPriority="1" w:qFormat="1"/>
     <w:lsdException w:name="Light Shading" w:uiPriority="60"/>
@@ -14404,7 +14766,7 @@
 </file>
 
 <file path=customXml/itemProps1.xml><?xml version="1.0" encoding="utf-8"?>
-<ds:datastoreItem xmlns:ds="http://schemas.openxmlformats.org/officeDocument/2006/customXml" ds:itemID="{BA881FCB-9FE4-4E46-BCA6-6134A46876CA}">
+<ds:datastoreItem xmlns:ds="http://schemas.openxmlformats.org/officeDocument/2006/customXml" ds:itemID="{6F6F179C-02DD-4BC2-8346-727CD89E46BB}">
   <ds:schemaRefs>
     <ds:schemaRef ds:uri="http://schemas.openxmlformats.org/officeDocument/2006/bibliography"/>
   </ds:schemaRefs>

</xml_diff>